<commit_message>
Added fitting tests for user for each knn metric to see how well preferences match
</commit_message>
<xml_diff>
--- a/Documentation/Aplicație bazată pe microservicii pentru identificarea persoanelor cu interese similare.docx
+++ b/Documentation/Aplicație bazată pe microservicii pentru identificarea persoanelor cu interese similare.docx
@@ -1442,64 +1442,4079 @@
         <w:pStyle w:val="Heading1"/>
       </w:pPr>
       <w:r>
-        <w:t>Introduction (</w:t>
-      </w:r>
-      <w:r>
-        <w:rPr>
-          <w:rFonts w:eastAsia="MS Mincho"/>
-          <w:i/>
-        </w:rPr>
-        <w:t>Heading 1</w:t>
-      </w:r>
-      <w:r>
-        <w:t>)</w:t>
+        <w:t>Introducere</w:t>
       </w:r>
     </w:p>
     <w:p>
       <w:pPr>
         <w:pStyle w:val="BodyText"/>
-      </w:pPr>
-      <w:r>
-        <w:t xml:space="preserve">This template, </w:t>
-      </w:r>
-      <w:r>
-        <w:t>modified</w:t>
-      </w:r>
-      <w:r>
-        <w:t xml:space="preserve"> in MS Word 200</w:t>
-      </w:r>
-      <w:r>
-        <w:rPr>
-          <w:lang w:val="en-US"/>
-        </w:rPr>
-        <w:t>7</w:t>
-      </w:r>
-      <w:r>
-        <w:t xml:space="preserve"> and saved as </w:t>
-      </w:r>
-      <w:r>
-        <w:rPr>
-          <w:lang w:val="en-US"/>
-        </w:rPr>
-        <w:t xml:space="preserve">a </w:t>
-      </w:r>
-      <w:r>
-        <w:t>“Word 97-200</w:t>
-      </w:r>
-      <w:r>
-        <w:t>3</w:t>
-      </w:r>
-      <w:r>
-        <w:t xml:space="preserve"> </w:t>
-      </w:r>
-      <w:r>
-        <w:rPr>
-          <w:lang w:val="en-US"/>
-        </w:rPr>
-        <w:t>Document</w:t>
-      </w:r>
-      <w:r>
-        <w:t>” for the PC, provides authors with most of the formatting specifications needed for preparing electronic versions of their papers. All standard paper components have been specified for three reasons: (1) ease of use when formatting individual papers, (2) automatic compliance to electronic requirements that facilitate the concurrent or later production of electronic products, and (3) conformity of style throughout a conference proceedings. Margins, column widths, line spacing, and type styles are built-in; examples of the type styles are provided throughout this document and are identified in italic type, within parentheses, following the example. Some components, such as multi-leveled equations, graphics, and tables are not prescribed, although the various table text styles are provided. The formatter will need to create these components, incorporating the applicable criteria that follow.</w:t>
+        <w:rPr>
+          <w:lang w:val="ro-RO"/>
+        </w:rPr>
+      </w:pPr>
+      <w:proofErr w:type="spellStart"/>
+      <w:r>
+        <w:t>Proiectul</w:t>
+      </w:r>
+      <w:proofErr w:type="spellEnd"/>
+      <w:r>
+        <w:t xml:space="preserve"> </w:t>
+      </w:r>
+      <w:proofErr w:type="spellStart"/>
+      <w:r>
+        <w:t>constă</w:t>
+      </w:r>
+      <w:proofErr w:type="spellEnd"/>
+      <w:r>
+        <w:t xml:space="preserve"> </w:t>
+      </w:r>
+      <w:proofErr w:type="spellStart"/>
+      <w:r>
+        <w:t>într</w:t>
+      </w:r>
+      <w:proofErr w:type="spellEnd"/>
+      <w:r>
+        <w:t xml:space="preserve">-o </w:t>
+      </w:r>
+      <w:proofErr w:type="spellStart"/>
+      <w:r>
+        <w:t>aplicație</w:t>
+      </w:r>
+      <w:proofErr w:type="spellEnd"/>
+      <w:r>
+        <w:t xml:space="preserve"> </w:t>
+      </w:r>
+      <w:proofErr w:type="spellStart"/>
+      <w:r>
+        <w:t>pentru</w:t>
+      </w:r>
+      <w:proofErr w:type="spellEnd"/>
+      <w:r>
+        <w:t xml:space="preserve"> </w:t>
+      </w:r>
+      <w:proofErr w:type="spellStart"/>
+      <w:r>
+        <w:t>interconectarea</w:t>
+      </w:r>
+      <w:proofErr w:type="spellEnd"/>
+      <w:r>
+        <w:t xml:space="preserve"> </w:t>
+      </w:r>
+      <w:proofErr w:type="spellStart"/>
+      <w:r>
+        <w:t>oamenilor</w:t>
+      </w:r>
+      <w:proofErr w:type="spellEnd"/>
+      <w:r>
+        <w:t xml:space="preserve">, </w:t>
+      </w:r>
+      <w:proofErr w:type="spellStart"/>
+      <w:r>
+        <w:t>în</w:t>
+      </w:r>
+      <w:proofErr w:type="spellEnd"/>
+      <w:r>
+        <w:t xml:space="preserve"> </w:t>
+      </w:r>
+      <w:proofErr w:type="spellStart"/>
+      <w:r>
+        <w:t>funcție</w:t>
+      </w:r>
+      <w:proofErr w:type="spellEnd"/>
+      <w:r>
+        <w:t xml:space="preserve"> de </w:t>
+      </w:r>
+      <w:proofErr w:type="spellStart"/>
+      <w:r>
+        <w:t>preferințele</w:t>
+      </w:r>
+      <w:proofErr w:type="spellEnd"/>
+      <w:r>
+        <w:rPr>
+          <w:lang w:val="en-US"/>
+        </w:rPr>
+        <w:t xml:space="preserve"> lor</w:t>
+      </w:r>
+      <w:r>
+        <w:rPr>
+          <w:lang w:val="en-US"/>
+        </w:rPr>
+        <w:t>,</w:t>
+      </w:r>
+      <w:r>
+        <w:rPr>
+          <w:lang w:val="en-US"/>
+        </w:rPr>
+        <w:t xml:space="preserve"> </w:t>
+      </w:r>
+      <w:proofErr w:type="spellStart"/>
+      <w:r>
+        <w:rPr>
+          <w:lang w:val="en-US"/>
+        </w:rPr>
+        <w:t>utiliz</w:t>
+      </w:r>
+      <w:proofErr w:type="spellEnd"/>
+      <w:r>
+        <w:rPr>
+          <w:lang w:val="ro-RO"/>
+        </w:rPr>
+        <w:t>ând diverși algoritmi. Unii dintre algoritmii utilizați sunt mai simpli (căutari directe pe utilizatori utilizând paradigma funcțională), iar alții folosesc inteligență artificială. S</w:t>
+      </w:r>
+      <w:r>
+        <w:rPr>
+          <w:lang w:val="en-US"/>
+        </w:rPr>
+        <w:t xml:space="preserve">e </w:t>
+      </w:r>
+      <w:r>
+        <w:rPr>
+          <w:lang w:val="ro-RO"/>
+        </w:rPr>
+        <w:t xml:space="preserve">dorește </w:t>
+      </w:r>
+      <w:proofErr w:type="spellStart"/>
+      <w:r>
+        <w:t>și</w:t>
+      </w:r>
+      <w:proofErr w:type="spellEnd"/>
+      <w:r>
+        <w:t xml:space="preserve"> </w:t>
+      </w:r>
+      <w:r>
+        <w:rPr>
+          <w:lang w:val="ro-RO"/>
+        </w:rPr>
+        <w:t xml:space="preserve">recomandarea utilizatorilor </w:t>
+      </w:r>
+      <w:proofErr w:type="spellStart"/>
+      <w:r>
+        <w:t>în</w:t>
+      </w:r>
+      <w:proofErr w:type="spellEnd"/>
+      <w:r>
+        <w:t xml:space="preserve"> </w:t>
+      </w:r>
+      <w:proofErr w:type="spellStart"/>
+      <w:r>
+        <w:t>funcție</w:t>
+      </w:r>
+      <w:proofErr w:type="spellEnd"/>
+      <w:r>
+        <w:t xml:space="preserve"> de </w:t>
+      </w:r>
+      <w:proofErr w:type="spellStart"/>
+      <w:r>
+        <w:t>alte</w:t>
+      </w:r>
+      <w:proofErr w:type="spellEnd"/>
+      <w:r>
+        <w:t xml:space="preserve"> </w:t>
+      </w:r>
+      <w:proofErr w:type="spellStart"/>
+      <w:r>
+        <w:t>filtre</w:t>
+      </w:r>
+      <w:proofErr w:type="spellEnd"/>
+      <w:r>
+        <w:t xml:space="preserve"> precum </w:t>
+      </w:r>
+      <w:proofErr w:type="spellStart"/>
+      <w:r>
+        <w:t>distanța</w:t>
+      </w:r>
+      <w:proofErr w:type="spellEnd"/>
+      <w:r>
+        <w:t xml:space="preserve"> </w:t>
+      </w:r>
+      <w:proofErr w:type="spellStart"/>
+      <w:r>
+        <w:t>geografică</w:t>
+      </w:r>
+      <w:proofErr w:type="spellEnd"/>
+      <w:r>
+        <w:rPr>
+          <w:lang w:val="ro-RO"/>
+        </w:rPr>
+        <w:t>, dar momentan recomandările se fac doar în funcție de preferințe</w:t>
+      </w:r>
+      <w:r>
+        <w:t xml:space="preserve">. </w:t>
+      </w:r>
+      <w:proofErr w:type="spellStart"/>
+      <w:r>
+        <w:t>Scopul</w:t>
+      </w:r>
+      <w:proofErr w:type="spellEnd"/>
+      <w:r>
+        <w:t xml:space="preserve"> </w:t>
+      </w:r>
+      <w:proofErr w:type="spellStart"/>
+      <w:r>
+        <w:t>proiectului</w:t>
+      </w:r>
+      <w:proofErr w:type="spellEnd"/>
+      <w:r>
+        <w:t xml:space="preserve"> </w:t>
+      </w:r>
+      <w:proofErr w:type="spellStart"/>
+      <w:r>
+        <w:t>este</w:t>
+      </w:r>
+      <w:proofErr w:type="spellEnd"/>
+      <w:r>
+        <w:t xml:space="preserve"> de a </w:t>
+      </w:r>
+      <w:proofErr w:type="spellStart"/>
+      <w:r>
+        <w:t>uni</w:t>
+      </w:r>
+      <w:proofErr w:type="spellEnd"/>
+      <w:r>
+        <w:t xml:space="preserve"> </w:t>
+      </w:r>
+      <w:proofErr w:type="spellStart"/>
+      <w:r>
+        <w:t>oamenii</w:t>
+      </w:r>
+      <w:proofErr w:type="spellEnd"/>
+      <w:r>
+        <w:t xml:space="preserve"> </w:t>
+      </w:r>
+      <w:proofErr w:type="spellStart"/>
+      <w:r>
+        <w:t>mai</w:t>
+      </w:r>
+      <w:proofErr w:type="spellEnd"/>
+      <w:r>
+        <w:t xml:space="preserve"> </w:t>
+      </w:r>
+      <w:proofErr w:type="spellStart"/>
+      <w:r>
+        <w:t>ușor</w:t>
+      </w:r>
+      <w:proofErr w:type="spellEnd"/>
+      <w:r>
+        <w:rPr>
+          <w:lang w:val="en-US"/>
+        </w:rPr>
+        <w:t xml:space="preserve"> </w:t>
+      </w:r>
+      <w:r>
+        <w:rPr>
+          <w:lang w:val="ro-RO"/>
+        </w:rPr>
+        <w:t xml:space="preserve">în scop educațional în funcție de preferințele legate de tehnologii sau concepte teoretice, </w:t>
+      </w:r>
+      <w:r>
+        <w:rPr>
+          <w:lang w:val="ro-RO"/>
+        </w:rPr>
+        <w:t xml:space="preserve">însă </w:t>
+      </w:r>
+      <w:r>
+        <w:rPr>
+          <w:lang w:val="ro-RO"/>
+        </w:rPr>
+        <w:t>proiectul ar putea fi folosit și în alte arii decât cele educaționale.</w:t>
+      </w:r>
+    </w:p>
+    <w:p>
+      <w:pPr>
+        <w:pStyle w:val="BodyText"/>
+        <w:rPr>
+          <w:lang w:val="en-US"/>
+        </w:rPr>
+      </w:pPr>
+      <w:proofErr w:type="spellStart"/>
+      <w:r>
+        <w:rPr>
+          <w:lang w:val="en-US"/>
+        </w:rPr>
+        <w:t>Aplicația</w:t>
+      </w:r>
+      <w:proofErr w:type="spellEnd"/>
+      <w:r>
+        <w:rPr>
+          <w:lang w:val="en-US"/>
+        </w:rPr>
+        <w:t xml:space="preserve"> se </w:t>
+      </w:r>
+      <w:proofErr w:type="spellStart"/>
+      <w:r>
+        <w:rPr>
+          <w:lang w:val="en-US"/>
+        </w:rPr>
+        <w:t>folo</w:t>
+      </w:r>
+      <w:r>
+        <w:rPr>
+          <w:lang w:val="en-US"/>
+        </w:rPr>
+        <w:t>sește</w:t>
+      </w:r>
+      <w:proofErr w:type="spellEnd"/>
+      <w:r>
+        <w:rPr>
+          <w:lang w:val="en-US"/>
+        </w:rPr>
+        <w:t xml:space="preserve"> </w:t>
+      </w:r>
+      <w:r>
+        <w:rPr>
+          <w:lang w:val="en-US"/>
+        </w:rPr>
+        <w:t xml:space="preserve">de </w:t>
+      </w:r>
+      <w:proofErr w:type="spellStart"/>
+      <w:r>
+        <w:rPr>
+          <w:lang w:val="en-US"/>
+        </w:rPr>
+        <w:t>modelul</w:t>
+      </w:r>
+      <w:proofErr w:type="spellEnd"/>
+      <w:r>
+        <w:rPr>
+          <w:lang w:val="en-US"/>
+        </w:rPr>
+        <w:t xml:space="preserve"> client-server, </w:t>
+      </w:r>
+      <w:proofErr w:type="spellStart"/>
+      <w:r>
+        <w:rPr>
+          <w:lang w:val="en-US"/>
+        </w:rPr>
+        <w:t>iar</w:t>
+      </w:r>
+      <w:proofErr w:type="spellEnd"/>
+      <w:r>
+        <w:rPr>
+          <w:lang w:val="en-US"/>
+        </w:rPr>
+        <w:t xml:space="preserve"> </w:t>
+      </w:r>
+      <w:proofErr w:type="spellStart"/>
+      <w:r>
+        <w:rPr>
+          <w:lang w:val="en-US"/>
+        </w:rPr>
+        <w:t>arhitectura</w:t>
+      </w:r>
+      <w:proofErr w:type="spellEnd"/>
+      <w:r>
+        <w:rPr>
+          <w:lang w:val="en-US"/>
+        </w:rPr>
+        <w:t xml:space="preserve"> </w:t>
+      </w:r>
+      <w:proofErr w:type="spellStart"/>
+      <w:r>
+        <w:rPr>
+          <w:lang w:val="en-US"/>
+        </w:rPr>
+        <w:t>este</w:t>
+      </w:r>
+      <w:proofErr w:type="spellEnd"/>
+      <w:r>
+        <w:rPr>
+          <w:lang w:val="en-US"/>
+        </w:rPr>
+        <w:t xml:space="preserve"> </w:t>
+      </w:r>
+      <w:proofErr w:type="spellStart"/>
+      <w:r>
+        <w:rPr>
+          <w:lang w:val="en-US"/>
+        </w:rPr>
+        <w:t>bazată</w:t>
+      </w:r>
+      <w:proofErr w:type="spellEnd"/>
+      <w:r>
+        <w:rPr>
+          <w:lang w:val="en-US"/>
+        </w:rPr>
+        <w:t xml:space="preserve"> </w:t>
+      </w:r>
+      <w:r>
+        <w:rPr>
+          <w:lang w:val="en-US"/>
+        </w:rPr>
+        <w:t xml:space="preserve">pe </w:t>
+      </w:r>
+      <w:proofErr w:type="spellStart"/>
+      <w:r>
+        <w:rPr>
+          <w:lang w:val="en-US"/>
+        </w:rPr>
+        <w:t>servicii</w:t>
+      </w:r>
+      <w:proofErr w:type="spellEnd"/>
+      <w:r>
+        <w:rPr>
+          <w:lang w:val="en-US"/>
+        </w:rPr>
+        <w:t>/</w:t>
+      </w:r>
+      <w:proofErr w:type="spellStart"/>
+      <w:r>
+        <w:rPr>
+          <w:lang w:val="en-US"/>
+        </w:rPr>
+        <w:t>microservicii</w:t>
+      </w:r>
+      <w:proofErr w:type="spellEnd"/>
+      <w:r>
+        <w:rPr>
+          <w:lang w:val="en-US"/>
+        </w:rPr>
+        <w:t xml:space="preserve">. </w:t>
+      </w:r>
+      <w:proofErr w:type="spellStart"/>
+      <w:r>
+        <w:rPr>
+          <w:lang w:val="en-US"/>
+        </w:rPr>
+        <w:t>Câteva</w:t>
+      </w:r>
+      <w:proofErr w:type="spellEnd"/>
+      <w:r>
+        <w:rPr>
+          <w:lang w:val="en-US"/>
+        </w:rPr>
+        <w:t xml:space="preserve"> </w:t>
+      </w:r>
+      <w:proofErr w:type="spellStart"/>
+      <w:r>
+        <w:rPr>
+          <w:lang w:val="en-US"/>
+        </w:rPr>
+        <w:t>dintre</w:t>
+      </w:r>
+      <w:proofErr w:type="spellEnd"/>
+      <w:r>
+        <w:rPr>
+          <w:lang w:val="en-US"/>
+        </w:rPr>
+        <w:t xml:space="preserve"> </w:t>
+      </w:r>
+      <w:proofErr w:type="spellStart"/>
+      <w:r>
+        <w:rPr>
+          <w:lang w:val="en-US"/>
+        </w:rPr>
+        <w:t>serviciile</w:t>
+      </w:r>
+      <w:proofErr w:type="spellEnd"/>
+      <w:r>
+        <w:rPr>
+          <w:lang w:val="en-US"/>
+        </w:rPr>
+        <w:t xml:space="preserve"> </w:t>
+      </w:r>
+      <w:proofErr w:type="spellStart"/>
+      <w:r>
+        <w:rPr>
+          <w:lang w:val="en-US"/>
+        </w:rPr>
+        <w:t>implementate</w:t>
+      </w:r>
+      <w:proofErr w:type="spellEnd"/>
+      <w:r>
+        <w:rPr>
+          <w:lang w:val="en-US"/>
+        </w:rPr>
+        <w:t xml:space="preserve"> </w:t>
+      </w:r>
+      <w:proofErr w:type="spellStart"/>
+      <w:r>
+        <w:rPr>
+          <w:lang w:val="en-US"/>
+        </w:rPr>
+        <w:t>până</w:t>
+      </w:r>
+      <w:proofErr w:type="spellEnd"/>
+      <w:r>
+        <w:rPr>
+          <w:lang w:val="en-US"/>
+        </w:rPr>
+        <w:t xml:space="preserve"> </w:t>
+      </w:r>
+      <w:proofErr w:type="spellStart"/>
+      <w:r>
+        <w:rPr>
+          <w:lang w:val="en-US"/>
+        </w:rPr>
+        <w:t>acum</w:t>
+      </w:r>
+      <w:proofErr w:type="spellEnd"/>
+      <w:r>
+        <w:rPr>
+          <w:lang w:val="en-US"/>
+        </w:rPr>
+        <w:t xml:space="preserve"> </w:t>
+      </w:r>
+      <w:proofErr w:type="spellStart"/>
+      <w:r>
+        <w:rPr>
+          <w:lang w:val="en-US"/>
+        </w:rPr>
+        <w:t>cuprind</w:t>
+      </w:r>
+      <w:proofErr w:type="spellEnd"/>
+      <w:r>
+        <w:rPr>
+          <w:lang w:val="en-US"/>
+        </w:rPr>
+        <w:t xml:space="preserve">: IDM (Identity Management), </w:t>
+      </w:r>
+      <w:r>
+        <w:rPr>
+          <w:lang w:val="ro-RO"/>
+        </w:rPr>
+        <w:t xml:space="preserve">Profile, Algorithms și Gateway-ul </w:t>
+      </w:r>
+      <w:r>
+        <w:rPr>
+          <w:lang w:val="ro-RO"/>
+        </w:rPr>
+        <w:t xml:space="preserve">ce leagă </w:t>
+      </w:r>
+      <w:r>
+        <w:rPr>
+          <w:lang w:val="ro-RO"/>
+        </w:rPr>
+        <w:t>servicii</w:t>
+      </w:r>
+      <w:r>
+        <w:rPr>
+          <w:lang w:val="ro-RO"/>
+        </w:rPr>
+        <w:t>le</w:t>
+      </w:r>
+      <w:r>
+        <w:rPr>
+          <w:lang w:val="ro-RO"/>
+        </w:rPr>
+        <w:t xml:space="preserve">. </w:t>
+      </w:r>
+      <w:r>
+        <w:rPr>
+          <w:lang w:val="en-US"/>
+        </w:rPr>
+        <w:t xml:space="preserve">Alte </w:t>
+      </w:r>
+      <w:proofErr w:type="spellStart"/>
+      <w:r>
+        <w:rPr>
+          <w:lang w:val="en-US"/>
+        </w:rPr>
+        <w:t>exemple</w:t>
+      </w:r>
+      <w:proofErr w:type="spellEnd"/>
+      <w:r>
+        <w:rPr>
+          <w:lang w:val="en-US"/>
+        </w:rPr>
+        <w:t xml:space="preserve"> de </w:t>
+      </w:r>
+      <w:proofErr w:type="spellStart"/>
+      <w:r>
+        <w:rPr>
+          <w:lang w:val="en-US"/>
+        </w:rPr>
+        <w:t>servici</w:t>
+      </w:r>
+      <w:r>
+        <w:rPr>
+          <w:lang w:val="en-US"/>
+        </w:rPr>
+        <w:t>i</w:t>
+      </w:r>
+      <w:proofErr w:type="spellEnd"/>
+      <w:r>
+        <w:rPr>
+          <w:lang w:val="en-US"/>
+        </w:rPr>
+        <w:t xml:space="preserve"> </w:t>
+      </w:r>
+      <w:r>
+        <w:rPr>
+          <w:lang w:val="en-US"/>
+        </w:rPr>
+        <w:t>util</w:t>
+      </w:r>
+      <w:r>
+        <w:rPr>
+          <w:lang w:val="en-US"/>
+        </w:rPr>
+        <w:t>e</w:t>
+      </w:r>
+      <w:r>
+        <w:rPr>
+          <w:lang w:val="en-US"/>
+        </w:rPr>
+        <w:t xml:space="preserve"> </w:t>
+      </w:r>
+      <w:proofErr w:type="spellStart"/>
+      <w:r>
+        <w:rPr>
+          <w:lang w:val="en-US"/>
+        </w:rPr>
+        <w:t>aplicației</w:t>
+      </w:r>
+      <w:proofErr w:type="spellEnd"/>
+      <w:r>
+        <w:rPr>
+          <w:lang w:val="en-US"/>
+        </w:rPr>
+        <w:t xml:space="preserve">, </w:t>
+      </w:r>
+      <w:proofErr w:type="spellStart"/>
+      <w:r>
+        <w:rPr>
+          <w:lang w:val="en-US"/>
+        </w:rPr>
+        <w:t>dar</w:t>
+      </w:r>
+      <w:proofErr w:type="spellEnd"/>
+      <w:r>
+        <w:rPr>
+          <w:lang w:val="en-US"/>
+        </w:rPr>
+        <w:t xml:space="preserve"> </w:t>
+      </w:r>
+      <w:proofErr w:type="spellStart"/>
+      <w:r>
+        <w:rPr>
+          <w:lang w:val="en-US"/>
+        </w:rPr>
+        <w:t>neimplementate</w:t>
+      </w:r>
+      <w:proofErr w:type="spellEnd"/>
+      <w:r>
+        <w:rPr>
+          <w:lang w:val="en-US"/>
+        </w:rPr>
+        <w:t xml:space="preserve"> </w:t>
+      </w:r>
+      <w:proofErr w:type="spellStart"/>
+      <w:r>
+        <w:rPr>
+          <w:lang w:val="en-US"/>
+        </w:rPr>
+        <w:t>încă</w:t>
+      </w:r>
+      <w:proofErr w:type="spellEnd"/>
+      <w:r>
+        <w:rPr>
+          <w:lang w:val="en-US"/>
+        </w:rPr>
+        <w:t>,</w:t>
+      </w:r>
+      <w:r>
+        <w:rPr>
+          <w:lang w:val="en-US"/>
+        </w:rPr>
+        <w:t xml:space="preserve"> </w:t>
+      </w:r>
+      <w:r>
+        <w:rPr>
+          <w:lang w:val="en-US"/>
+        </w:rPr>
+        <w:t xml:space="preserve">sunt </w:t>
+      </w:r>
+      <w:proofErr w:type="spellStart"/>
+      <w:r>
+        <w:rPr>
+          <w:lang w:val="en-US"/>
+        </w:rPr>
+        <w:t>cel</w:t>
+      </w:r>
+      <w:r>
+        <w:rPr>
+          <w:lang w:val="en-US"/>
+        </w:rPr>
+        <w:t>e</w:t>
+      </w:r>
+      <w:proofErr w:type="spellEnd"/>
+      <w:r>
+        <w:rPr>
+          <w:lang w:val="en-US"/>
+        </w:rPr>
+        <w:t xml:space="preserve"> </w:t>
+      </w:r>
+      <w:proofErr w:type="spellStart"/>
+      <w:r>
+        <w:rPr>
+          <w:lang w:val="en-US"/>
+        </w:rPr>
+        <w:t>pentru</w:t>
+      </w:r>
+      <w:proofErr w:type="spellEnd"/>
+      <w:r>
+        <w:rPr>
+          <w:lang w:val="en-US"/>
+        </w:rPr>
+        <w:t xml:space="preserve"> </w:t>
+      </w:r>
+      <w:proofErr w:type="spellStart"/>
+      <w:r>
+        <w:rPr>
+          <w:lang w:val="en-US"/>
+        </w:rPr>
+        <w:t>identificarea</w:t>
+      </w:r>
+      <w:proofErr w:type="spellEnd"/>
+      <w:r>
+        <w:rPr>
+          <w:lang w:val="en-US"/>
+        </w:rPr>
+        <w:t xml:space="preserve"> </w:t>
+      </w:r>
+      <w:proofErr w:type="spellStart"/>
+      <w:r>
+        <w:rPr>
+          <w:lang w:val="en-US"/>
+        </w:rPr>
+        <w:t>locației</w:t>
+      </w:r>
+      <w:proofErr w:type="spellEnd"/>
+      <w:r>
+        <w:rPr>
+          <w:lang w:val="en-US"/>
+        </w:rPr>
+        <w:t xml:space="preserve"> </w:t>
+      </w:r>
+      <w:proofErr w:type="spellStart"/>
+      <w:r>
+        <w:rPr>
+          <w:lang w:val="en-US"/>
+        </w:rPr>
+        <w:t>și</w:t>
+      </w:r>
+      <w:proofErr w:type="spellEnd"/>
+      <w:r>
+        <w:rPr>
+          <w:lang w:val="en-US"/>
+        </w:rPr>
+        <w:t xml:space="preserve"> </w:t>
+      </w:r>
+      <w:proofErr w:type="spellStart"/>
+      <w:r>
+        <w:rPr>
+          <w:lang w:val="en-US"/>
+        </w:rPr>
+        <w:t>pentru</w:t>
+      </w:r>
+      <w:proofErr w:type="spellEnd"/>
+      <w:r>
+        <w:rPr>
+          <w:lang w:val="en-US"/>
+        </w:rPr>
+        <w:t xml:space="preserve"> </w:t>
+      </w:r>
+      <w:proofErr w:type="spellStart"/>
+      <w:r>
+        <w:rPr>
+          <w:lang w:val="en-US"/>
+        </w:rPr>
+        <w:t>suport-ul</w:t>
+      </w:r>
+      <w:proofErr w:type="spellEnd"/>
+      <w:r>
+        <w:rPr>
+          <w:lang w:val="en-US"/>
+        </w:rPr>
+        <w:t xml:space="preserve"> </w:t>
+      </w:r>
+      <w:proofErr w:type="spellStart"/>
+      <w:r>
+        <w:rPr>
+          <w:lang w:val="en-US"/>
+        </w:rPr>
+        <w:t>utilizatorului</w:t>
+      </w:r>
+      <w:proofErr w:type="spellEnd"/>
+      <w:r>
+        <w:rPr>
+          <w:lang w:val="en-US"/>
+        </w:rPr>
+        <w:t xml:space="preserve"> (</w:t>
+      </w:r>
+      <w:proofErr w:type="spellStart"/>
+      <w:r>
+        <w:rPr>
+          <w:lang w:val="en-US"/>
+        </w:rPr>
+        <w:t>în</w:t>
+      </w:r>
+      <w:proofErr w:type="spellEnd"/>
+      <w:r>
+        <w:rPr>
+          <w:lang w:val="en-US"/>
+        </w:rPr>
+        <w:t xml:space="preserve"> </w:t>
+      </w:r>
+      <w:proofErr w:type="spellStart"/>
+      <w:r>
+        <w:rPr>
+          <w:lang w:val="en-US"/>
+        </w:rPr>
+        <w:t>cazul</w:t>
+      </w:r>
+      <w:proofErr w:type="spellEnd"/>
+      <w:r>
+        <w:rPr>
+          <w:lang w:val="en-US"/>
+        </w:rPr>
+        <w:t xml:space="preserve"> </w:t>
+      </w:r>
+      <w:proofErr w:type="spellStart"/>
+      <w:r>
+        <w:rPr>
+          <w:lang w:val="en-US"/>
+        </w:rPr>
+        <w:t>în</w:t>
+      </w:r>
+      <w:proofErr w:type="spellEnd"/>
+      <w:r>
+        <w:rPr>
+          <w:lang w:val="en-US"/>
+        </w:rPr>
+        <w:t xml:space="preserve"> care </w:t>
+      </w:r>
+      <w:proofErr w:type="spellStart"/>
+      <w:r>
+        <w:rPr>
+          <w:lang w:val="en-US"/>
+        </w:rPr>
+        <w:t>acesta</w:t>
+      </w:r>
+      <w:proofErr w:type="spellEnd"/>
+      <w:r>
+        <w:rPr>
+          <w:lang w:val="en-US"/>
+        </w:rPr>
+        <w:t xml:space="preserve"> are </w:t>
+      </w:r>
+      <w:proofErr w:type="spellStart"/>
+      <w:r>
+        <w:rPr>
+          <w:lang w:val="en-US"/>
+        </w:rPr>
+        <w:t>nevoie</w:t>
+      </w:r>
+      <w:proofErr w:type="spellEnd"/>
+      <w:r>
+        <w:rPr>
+          <w:lang w:val="en-US"/>
+        </w:rPr>
+        <w:t xml:space="preserve"> de </w:t>
+      </w:r>
+      <w:proofErr w:type="spellStart"/>
+      <w:r>
+        <w:rPr>
+          <w:lang w:val="en-US"/>
+        </w:rPr>
+        <w:t>ajutor</w:t>
+      </w:r>
+      <w:proofErr w:type="spellEnd"/>
+      <w:r>
+        <w:rPr>
+          <w:lang w:val="en-US"/>
+        </w:rPr>
+        <w:t xml:space="preserve">, </w:t>
+      </w:r>
+      <w:proofErr w:type="spellStart"/>
+      <w:r>
+        <w:rPr>
+          <w:lang w:val="en-US"/>
+        </w:rPr>
+        <w:t>să</w:t>
+      </w:r>
+      <w:proofErr w:type="spellEnd"/>
+      <w:r>
+        <w:rPr>
+          <w:lang w:val="en-US"/>
+        </w:rPr>
+        <w:t xml:space="preserve"> </w:t>
+      </w:r>
+      <w:proofErr w:type="spellStart"/>
+      <w:r>
+        <w:rPr>
+          <w:lang w:val="en-US"/>
+        </w:rPr>
+        <w:t>poată</w:t>
+      </w:r>
+      <w:proofErr w:type="spellEnd"/>
+      <w:r>
+        <w:rPr>
+          <w:lang w:val="en-US"/>
+        </w:rPr>
+        <w:t xml:space="preserve"> </w:t>
+      </w:r>
+      <w:proofErr w:type="spellStart"/>
+      <w:r>
+        <w:rPr>
+          <w:lang w:val="en-US"/>
+        </w:rPr>
+        <w:t>depune</w:t>
+      </w:r>
+      <w:proofErr w:type="spellEnd"/>
+      <w:r>
+        <w:rPr>
+          <w:lang w:val="en-US"/>
+        </w:rPr>
+        <w:t xml:space="preserve"> </w:t>
+      </w:r>
+      <w:proofErr w:type="spellStart"/>
+      <w:r>
+        <w:rPr>
+          <w:lang w:val="en-US"/>
+        </w:rPr>
+        <w:t>cereri</w:t>
+      </w:r>
+      <w:proofErr w:type="spellEnd"/>
+      <w:r>
+        <w:rPr>
+          <w:lang w:val="en-US"/>
+        </w:rPr>
+        <w:t xml:space="preserve">). </w:t>
+      </w:r>
+      <w:proofErr w:type="spellStart"/>
+      <w:r>
+        <w:rPr>
+          <w:lang w:val="en-US"/>
+        </w:rPr>
+        <w:t>Pentru</w:t>
+      </w:r>
+      <w:proofErr w:type="spellEnd"/>
+      <w:r>
+        <w:rPr>
+          <w:lang w:val="en-US"/>
+        </w:rPr>
+        <w:t xml:space="preserve"> o </w:t>
+      </w:r>
+      <w:proofErr w:type="spellStart"/>
+      <w:r>
+        <w:rPr>
+          <w:lang w:val="en-US"/>
+        </w:rPr>
+        <w:t>bună</w:t>
+      </w:r>
+      <w:proofErr w:type="spellEnd"/>
+      <w:r>
+        <w:rPr>
+          <w:lang w:val="en-US"/>
+        </w:rPr>
+        <w:t xml:space="preserve"> </w:t>
+      </w:r>
+      <w:proofErr w:type="spellStart"/>
+      <w:r>
+        <w:rPr>
+          <w:lang w:val="en-US"/>
+        </w:rPr>
+        <w:t>funcționalitate</w:t>
+      </w:r>
+      <w:proofErr w:type="spellEnd"/>
+      <w:r>
+        <w:rPr>
+          <w:lang w:val="en-US"/>
+        </w:rPr>
+        <w:t xml:space="preserve">, </w:t>
+      </w:r>
+      <w:proofErr w:type="spellStart"/>
+      <w:r>
+        <w:rPr>
+          <w:lang w:val="en-US"/>
+        </w:rPr>
+        <w:t>dar</w:t>
+      </w:r>
+      <w:proofErr w:type="spellEnd"/>
+      <w:r>
+        <w:rPr>
+          <w:lang w:val="en-US"/>
+        </w:rPr>
+        <w:t xml:space="preserve"> </w:t>
+      </w:r>
+      <w:proofErr w:type="spellStart"/>
+      <w:r>
+        <w:rPr>
+          <w:lang w:val="en-US"/>
+        </w:rPr>
+        <w:t>și</w:t>
+      </w:r>
+      <w:proofErr w:type="spellEnd"/>
+      <w:r>
+        <w:rPr>
+          <w:lang w:val="en-US"/>
+        </w:rPr>
+        <w:t xml:space="preserve"> </w:t>
+      </w:r>
+      <w:proofErr w:type="spellStart"/>
+      <w:r>
+        <w:rPr>
+          <w:lang w:val="en-US"/>
+        </w:rPr>
+        <w:t>dezvoltare</w:t>
+      </w:r>
+      <w:proofErr w:type="spellEnd"/>
+      <w:r>
+        <w:rPr>
+          <w:lang w:val="en-US"/>
+        </w:rPr>
+        <w:t xml:space="preserve"> </w:t>
+      </w:r>
+      <w:proofErr w:type="spellStart"/>
+      <w:r>
+        <w:rPr>
+          <w:lang w:val="en-US"/>
+        </w:rPr>
+        <w:t>mai</w:t>
+      </w:r>
+      <w:proofErr w:type="spellEnd"/>
+      <w:r>
+        <w:rPr>
+          <w:lang w:val="en-US"/>
+        </w:rPr>
+        <w:t xml:space="preserve"> </w:t>
+      </w:r>
+      <w:proofErr w:type="spellStart"/>
+      <w:r>
+        <w:rPr>
+          <w:lang w:val="en-US"/>
+        </w:rPr>
+        <w:t>facilă</w:t>
+      </w:r>
+      <w:proofErr w:type="spellEnd"/>
+      <w:r>
+        <w:rPr>
+          <w:lang w:val="en-US"/>
+        </w:rPr>
+        <w:t xml:space="preserve"> </w:t>
+      </w:r>
+      <w:proofErr w:type="gramStart"/>
+      <w:r>
+        <w:rPr>
+          <w:lang w:val="en-US"/>
+        </w:rPr>
+        <w:t>a</w:t>
+      </w:r>
+      <w:proofErr w:type="gramEnd"/>
+      <w:r>
+        <w:rPr>
+          <w:lang w:val="en-US"/>
+        </w:rPr>
+        <w:t xml:space="preserve"> </w:t>
+      </w:r>
+      <w:proofErr w:type="spellStart"/>
+      <w:r>
+        <w:rPr>
+          <w:lang w:val="en-US"/>
+        </w:rPr>
+        <w:t>aplicației</w:t>
+      </w:r>
+      <w:proofErr w:type="spellEnd"/>
+      <w:r>
+        <w:rPr>
+          <w:lang w:val="en-US"/>
+        </w:rPr>
+        <w:t xml:space="preserve">, </w:t>
+      </w:r>
+      <w:proofErr w:type="spellStart"/>
+      <w:r>
+        <w:rPr>
+          <w:lang w:val="en-US"/>
+        </w:rPr>
+        <w:t>părți</w:t>
+      </w:r>
+      <w:r>
+        <w:rPr>
+          <w:lang w:val="en-US"/>
+        </w:rPr>
+        <w:t>le</w:t>
+      </w:r>
+      <w:proofErr w:type="spellEnd"/>
+      <w:r>
+        <w:rPr>
+          <w:lang w:val="en-US"/>
+        </w:rPr>
+        <w:t xml:space="preserve"> </w:t>
+      </w:r>
+      <w:r>
+        <w:rPr>
+          <w:lang w:val="en-US"/>
+        </w:rPr>
+        <w:t xml:space="preserve">de cod </w:t>
+      </w:r>
+      <w:r>
+        <w:rPr>
+          <w:lang w:val="en-US"/>
+        </w:rPr>
+        <w:t xml:space="preserve">au </w:t>
+      </w:r>
+      <w:proofErr w:type="spellStart"/>
+      <w:r>
+        <w:rPr>
+          <w:lang w:val="en-US"/>
+        </w:rPr>
+        <w:t>fost</w:t>
+      </w:r>
+      <w:proofErr w:type="spellEnd"/>
+      <w:r>
+        <w:rPr>
+          <w:lang w:val="en-US"/>
+        </w:rPr>
+        <w:t xml:space="preserve"> </w:t>
+      </w:r>
+      <w:proofErr w:type="spellStart"/>
+      <w:r>
+        <w:rPr>
+          <w:lang w:val="en-US"/>
+        </w:rPr>
+        <w:t>despărțite</w:t>
+      </w:r>
+      <w:proofErr w:type="spellEnd"/>
+      <w:r>
+        <w:rPr>
+          <w:lang w:val="en-US"/>
+        </w:rPr>
+        <w:t xml:space="preserve"> pe module, </w:t>
+      </w:r>
+      <w:proofErr w:type="spellStart"/>
+      <w:r>
+        <w:rPr>
+          <w:lang w:val="en-US"/>
+        </w:rPr>
+        <w:t>unele</w:t>
+      </w:r>
+      <w:proofErr w:type="spellEnd"/>
+      <w:r>
+        <w:rPr>
+          <w:lang w:val="en-US"/>
+        </w:rPr>
+        <w:t xml:space="preserve"> </w:t>
+      </w:r>
+      <w:proofErr w:type="spellStart"/>
+      <w:r>
+        <w:rPr>
+          <w:lang w:val="en-US"/>
+        </w:rPr>
+        <w:t>dintre</w:t>
+      </w:r>
+      <w:proofErr w:type="spellEnd"/>
+      <w:r>
+        <w:rPr>
+          <w:lang w:val="en-US"/>
+        </w:rPr>
+        <w:t xml:space="preserve"> </w:t>
+      </w:r>
+      <w:proofErr w:type="spellStart"/>
+      <w:r>
+        <w:rPr>
+          <w:lang w:val="en-US"/>
+        </w:rPr>
+        <w:t>ele</w:t>
+      </w:r>
+      <w:proofErr w:type="spellEnd"/>
+      <w:r>
+        <w:rPr>
+          <w:lang w:val="en-US"/>
+        </w:rPr>
+        <w:t xml:space="preserve"> </w:t>
+      </w:r>
+      <w:proofErr w:type="spellStart"/>
+      <w:r>
+        <w:rPr>
+          <w:lang w:val="en-US"/>
+        </w:rPr>
+        <w:t>având</w:t>
+      </w:r>
+      <w:proofErr w:type="spellEnd"/>
+      <w:r>
+        <w:rPr>
+          <w:lang w:val="en-US"/>
+        </w:rPr>
+        <w:t xml:space="preserve"> </w:t>
+      </w:r>
+      <w:proofErr w:type="spellStart"/>
+      <w:r>
+        <w:rPr>
+          <w:lang w:val="en-US"/>
+        </w:rPr>
+        <w:t>propriul</w:t>
+      </w:r>
+      <w:proofErr w:type="spellEnd"/>
+      <w:r>
+        <w:rPr>
+          <w:lang w:val="en-US"/>
+        </w:rPr>
+        <w:t xml:space="preserve"> </w:t>
+      </w:r>
+      <w:proofErr w:type="spellStart"/>
+      <w:r>
+        <w:rPr>
+          <w:lang w:val="en-US"/>
+        </w:rPr>
+        <w:t>proiect</w:t>
+      </w:r>
+      <w:proofErr w:type="spellEnd"/>
+      <w:r>
+        <w:rPr>
+          <w:lang w:val="en-US"/>
+        </w:rPr>
+        <w:t xml:space="preserve"> </w:t>
+      </w:r>
+      <w:proofErr w:type="spellStart"/>
+      <w:r>
+        <w:rPr>
+          <w:lang w:val="en-US"/>
+        </w:rPr>
+        <w:t>și</w:t>
+      </w:r>
+      <w:proofErr w:type="spellEnd"/>
+      <w:r>
+        <w:rPr>
+          <w:lang w:val="en-US"/>
+        </w:rPr>
+        <w:t xml:space="preserve"> server, </w:t>
+      </w:r>
+      <w:proofErr w:type="spellStart"/>
+      <w:r>
+        <w:rPr>
+          <w:lang w:val="en-US"/>
+        </w:rPr>
+        <w:t>tocmai</w:t>
+      </w:r>
+      <w:proofErr w:type="spellEnd"/>
+      <w:r>
+        <w:rPr>
+          <w:lang w:val="en-US"/>
+        </w:rPr>
+        <w:t xml:space="preserve"> </w:t>
+      </w:r>
+      <w:proofErr w:type="spellStart"/>
+      <w:r>
+        <w:rPr>
+          <w:lang w:val="en-US"/>
+        </w:rPr>
+        <w:t>pentru</w:t>
+      </w:r>
+      <w:proofErr w:type="spellEnd"/>
+      <w:r>
+        <w:rPr>
+          <w:lang w:val="en-US"/>
+        </w:rPr>
+        <w:t xml:space="preserve"> a </w:t>
+      </w:r>
+      <w:proofErr w:type="spellStart"/>
+      <w:r>
+        <w:rPr>
+          <w:lang w:val="en-US"/>
+        </w:rPr>
+        <w:t>mări</w:t>
+      </w:r>
+      <w:proofErr w:type="spellEnd"/>
+      <w:r>
+        <w:rPr>
+          <w:lang w:val="en-US"/>
+        </w:rPr>
+        <w:t xml:space="preserve"> </w:t>
+      </w:r>
+      <w:proofErr w:type="spellStart"/>
+      <w:r>
+        <w:rPr>
+          <w:lang w:val="en-US"/>
+        </w:rPr>
+        <w:t>decuplarea</w:t>
+      </w:r>
+      <w:proofErr w:type="spellEnd"/>
+      <w:r>
+        <w:rPr>
+          <w:lang w:val="en-US"/>
+        </w:rPr>
+        <w:t xml:space="preserve"> </w:t>
+      </w:r>
+      <w:proofErr w:type="spellStart"/>
+      <w:r>
+        <w:rPr>
+          <w:lang w:val="en-US"/>
+        </w:rPr>
+        <w:t>aplicației</w:t>
+      </w:r>
+      <w:proofErr w:type="spellEnd"/>
+      <w:r>
+        <w:rPr>
+          <w:lang w:val="en-US"/>
+        </w:rPr>
+        <w:t>.</w:t>
+      </w:r>
+    </w:p>
+    <w:p>
+      <w:pPr>
+        <w:pStyle w:val="BodyText"/>
+        <w:rPr>
+          <w:lang w:val="ro-RO"/>
+        </w:rPr>
+      </w:pPr>
+      <w:proofErr w:type="spellStart"/>
+      <w:r>
+        <w:rPr>
+          <w:lang w:val="en-US"/>
+        </w:rPr>
+        <w:t>Pentru</w:t>
+      </w:r>
+      <w:proofErr w:type="spellEnd"/>
+      <w:r>
+        <w:rPr>
+          <w:lang w:val="en-US"/>
+        </w:rPr>
+        <w:t xml:space="preserve"> a fi </w:t>
+      </w:r>
+      <w:proofErr w:type="spellStart"/>
+      <w:r>
+        <w:rPr>
+          <w:lang w:val="en-US"/>
+        </w:rPr>
+        <w:t>siguri</w:t>
+      </w:r>
+      <w:proofErr w:type="spellEnd"/>
+      <w:r>
+        <w:rPr>
+          <w:lang w:val="en-US"/>
+        </w:rPr>
+        <w:t xml:space="preserve"> c</w:t>
+      </w:r>
+      <w:r>
+        <w:rPr>
+          <w:lang w:val="ro-RO"/>
+        </w:rPr>
+        <w:t>ă aplicația este una sigură în ceea ce privește datele utilizatorilor, s-au utilizat divere mecanisme de protecție a datelor, precum JWT-urile, păstrate la nivelul clientului în format criptat (tocmai pentru a se evita schimbarea câmpurilor din interiorul lor), ele fiind mai întâi decriptate la nivelul server-ului, apoi se validează formatul și semnătura acestora, urmând abia apoi să se realizeze validările pe câmpurile lor (de exemplu, există un câmp expiry), autorizarea realizându-se abia la sfârșit, în funcție de autoritatea pe care o deține utilizatorul respectiv. Pentru a persista parolele, acestea sunt ținute în baza de date criptate cu ajutorul funcției BCrypt, iar în cazul în care un client se autentifică, la verificare, parola introdusă este criptată și ea și comparată cu valoarea din baza de date. S-ar fi putut folosi alte metode</w:t>
+      </w:r>
+      <w:r>
+        <w:rPr>
+          <w:lang w:val="ro-RO"/>
+        </w:rPr>
+        <w:t xml:space="preserve"> pentru autentificare și autorizare</w:t>
+      </w:r>
+      <w:r>
+        <w:rPr>
+          <w:lang w:val="ro-RO"/>
+        </w:rPr>
+        <w:t>, precum OAuth2, SAML, OpenID, dar în scop demonstrativ s-au folosit doar JWT-urile.</w:t>
+      </w:r>
+    </w:p>
+    <w:p>
+      <w:pPr>
+        <w:pStyle w:val="BodyText"/>
+        <w:rPr>
+          <w:lang w:val="en-US"/>
+        </w:rPr>
+      </w:pPr>
+      <w:proofErr w:type="spellStart"/>
+      <w:r>
+        <w:rPr>
+          <w:lang w:val="en-US"/>
+        </w:rPr>
+        <w:t>Tehnologiile</w:t>
+      </w:r>
+      <w:proofErr w:type="spellEnd"/>
+      <w:r>
+        <w:rPr>
+          <w:lang w:val="en-US"/>
+        </w:rPr>
+        <w:t xml:space="preserve"> </w:t>
+      </w:r>
+      <w:proofErr w:type="spellStart"/>
+      <w:r>
+        <w:rPr>
+          <w:lang w:val="en-US"/>
+        </w:rPr>
+        <w:t>și</w:t>
+      </w:r>
+      <w:proofErr w:type="spellEnd"/>
+      <w:r>
+        <w:rPr>
+          <w:lang w:val="en-US"/>
+        </w:rPr>
+        <w:t xml:space="preserve"> </w:t>
+      </w:r>
+      <w:proofErr w:type="spellStart"/>
+      <w:r>
+        <w:rPr>
+          <w:lang w:val="en-US"/>
+        </w:rPr>
+        <w:t>conceptele</w:t>
+      </w:r>
+      <w:proofErr w:type="spellEnd"/>
+      <w:r>
+        <w:rPr>
+          <w:lang w:val="en-US"/>
+        </w:rPr>
+        <w:t xml:space="preserve"> </w:t>
+      </w:r>
+      <w:proofErr w:type="spellStart"/>
+      <w:r>
+        <w:rPr>
+          <w:lang w:val="en-US"/>
+        </w:rPr>
+        <w:t>teoretice</w:t>
+      </w:r>
+      <w:proofErr w:type="spellEnd"/>
+      <w:r>
+        <w:rPr>
+          <w:lang w:val="en-US"/>
+        </w:rPr>
+        <w:t xml:space="preserve"> </w:t>
+      </w:r>
+      <w:proofErr w:type="spellStart"/>
+      <w:r>
+        <w:rPr>
+          <w:lang w:val="en-US"/>
+        </w:rPr>
+        <w:t>utilizate</w:t>
+      </w:r>
+      <w:proofErr w:type="spellEnd"/>
+      <w:r>
+        <w:rPr>
+          <w:lang w:val="en-US"/>
+        </w:rPr>
+        <w:t xml:space="preserve"> </w:t>
+      </w:r>
+      <w:proofErr w:type="spellStart"/>
+      <w:r>
+        <w:rPr>
+          <w:lang w:val="en-US"/>
+        </w:rPr>
+        <w:t>până</w:t>
+      </w:r>
+      <w:proofErr w:type="spellEnd"/>
+      <w:r>
+        <w:rPr>
+          <w:lang w:val="en-US"/>
+        </w:rPr>
+        <w:t xml:space="preserve"> </w:t>
+      </w:r>
+      <w:proofErr w:type="spellStart"/>
+      <w:r>
+        <w:rPr>
+          <w:lang w:val="en-US"/>
+        </w:rPr>
+        <w:t>acum</w:t>
+      </w:r>
+      <w:proofErr w:type="spellEnd"/>
+      <w:r>
+        <w:rPr>
+          <w:lang w:val="en-US"/>
+        </w:rPr>
+        <w:t xml:space="preserve"> </w:t>
+      </w:r>
+      <w:proofErr w:type="spellStart"/>
+      <w:r>
+        <w:rPr>
+          <w:lang w:val="en-US"/>
+        </w:rPr>
+        <w:t>pentru</w:t>
+      </w:r>
+      <w:proofErr w:type="spellEnd"/>
+      <w:r>
+        <w:rPr>
+          <w:lang w:val="en-US"/>
+        </w:rPr>
+        <w:t xml:space="preserve"> </w:t>
+      </w:r>
+      <w:proofErr w:type="spellStart"/>
+      <w:r>
+        <w:rPr>
+          <w:lang w:val="en-US"/>
+        </w:rPr>
+        <w:t>rezolvarea</w:t>
+      </w:r>
+      <w:proofErr w:type="spellEnd"/>
+      <w:r>
+        <w:rPr>
+          <w:lang w:val="en-US"/>
+        </w:rPr>
+        <w:t xml:space="preserve"> </w:t>
+      </w:r>
+      <w:proofErr w:type="spellStart"/>
+      <w:r>
+        <w:rPr>
+          <w:lang w:val="en-US"/>
+        </w:rPr>
+        <w:t>problemei</w:t>
+      </w:r>
+      <w:proofErr w:type="spellEnd"/>
+      <w:r>
+        <w:rPr>
+          <w:lang w:val="en-US"/>
+        </w:rPr>
+        <w:t xml:space="preserve"> sunt:</w:t>
+      </w:r>
+    </w:p>
+    <w:p>
+      <w:pPr>
+        <w:pStyle w:val="bulletlist"/>
+        <w:rPr>
+          <w:lang w:val="en-US"/>
+        </w:rPr>
+      </w:pPr>
+      <w:r>
+        <w:t>Backend: Spring,</w:t>
+      </w:r>
+      <w:r>
+        <w:rPr>
+          <w:lang w:val="ro-RO"/>
+        </w:rPr>
+        <w:t xml:space="preserve"> S</w:t>
+      </w:r>
+      <w:proofErr w:type="spellStart"/>
+      <w:r>
+        <w:rPr>
+          <w:lang w:val="en-US"/>
+        </w:rPr>
+        <w:t>pring</w:t>
+      </w:r>
+      <w:proofErr w:type="spellEnd"/>
+      <w:r>
+        <w:rPr>
+          <w:lang w:val="en-US"/>
+        </w:rPr>
+        <w:t xml:space="preserve"> Security, </w:t>
+      </w:r>
+      <w:r>
+        <w:rPr>
+          <w:lang w:val="ro-RO"/>
+        </w:rPr>
+        <w:t>JWTs,</w:t>
+      </w:r>
+      <w:r>
+        <w:t xml:space="preserve"> REST, Kotlin, MariaDB</w:t>
+      </w:r>
+      <w:r>
+        <w:rPr>
+          <w:lang w:val="ro-RO"/>
+        </w:rPr>
+        <w:t>, MongoDB, criptare, decriptare</w:t>
+      </w:r>
+      <w:r>
+        <w:t>;</w:t>
+      </w:r>
+    </w:p>
+    <w:p>
+      <w:pPr>
+        <w:pStyle w:val="bulletlist"/>
+        <w:rPr>
+          <w:lang w:val="en-US"/>
+        </w:rPr>
+      </w:pPr>
+      <w:r>
+        <w:t xml:space="preserve">Frontend: </w:t>
+      </w:r>
+      <w:r>
+        <w:rPr>
+          <w:lang w:val="ro-RO"/>
+        </w:rPr>
+        <w:t xml:space="preserve">Thymeleaf, </w:t>
+      </w:r>
+      <w:r>
+        <w:rPr>
+          <w:lang w:val="ro-RO"/>
+        </w:rPr>
+        <w:t xml:space="preserve">JavaScript, </w:t>
+      </w:r>
+      <w:r>
+        <w:t>CSS, HTML</w:t>
+      </w:r>
+      <w:r>
+        <w:rPr>
+          <w:lang w:val="en-US"/>
+        </w:rPr>
+        <w:t>;</w:t>
+      </w:r>
+    </w:p>
+    <w:p>
+      <w:pPr>
+        <w:pStyle w:val="bulletlist"/>
+        <w:rPr>
+          <w:lang w:val="en-US"/>
+        </w:rPr>
+      </w:pPr>
+      <w:r>
+        <w:rPr>
+          <w:lang w:val="en-US"/>
+        </w:rPr>
+        <w:t xml:space="preserve">AI: KNN, Python, </w:t>
+      </w:r>
+      <w:proofErr w:type="spellStart"/>
+      <w:r>
+        <w:rPr>
+          <w:lang w:val="en-US"/>
+        </w:rPr>
+        <w:t>sklearn</w:t>
+      </w:r>
+      <w:proofErr w:type="spellEnd"/>
+      <w:r>
+        <w:rPr>
+          <w:lang w:val="en-US"/>
+        </w:rPr>
+        <w:t>, pandas;</w:t>
+      </w:r>
+    </w:p>
+    <w:p>
+      <w:pPr>
+        <w:pStyle w:val="bulletlist"/>
+        <w:rPr>
+          <w:lang w:val="en-US"/>
+        </w:rPr>
+      </w:pPr>
+      <w:proofErr w:type="spellStart"/>
+      <w:r>
+        <w:rPr>
+          <w:lang w:val="en-US"/>
+        </w:rPr>
+        <w:t>Aplica</w:t>
+      </w:r>
+      <w:proofErr w:type="spellEnd"/>
+      <w:r>
+        <w:rPr>
+          <w:lang w:val="ro-RO"/>
+        </w:rPr>
+        <w:t>ții software</w:t>
+      </w:r>
+      <w:r>
+        <w:rPr>
+          <w:lang w:val="en-US"/>
+        </w:rPr>
+        <w:t xml:space="preserve">: IntelliJ IDEA, PyCharm, Visual Studio Code, Postman, </w:t>
+      </w:r>
+      <w:proofErr w:type="spellStart"/>
+      <w:r>
+        <w:rPr>
+          <w:lang w:val="en-US"/>
+        </w:rPr>
+        <w:t>MongoDBCompass</w:t>
+      </w:r>
+      <w:proofErr w:type="spellEnd"/>
+      <w:r>
+        <w:rPr>
+          <w:lang w:val="en-US"/>
+        </w:rPr>
+        <w:t xml:space="preserve">, </w:t>
+      </w:r>
+      <w:proofErr w:type="spellStart"/>
+      <w:r>
+        <w:rPr>
+          <w:lang w:val="en-US"/>
+        </w:rPr>
+        <w:t>DBeaver</w:t>
+      </w:r>
+      <w:proofErr w:type="spellEnd"/>
+      <w:r>
+        <w:rPr>
+          <w:lang w:val="en-US"/>
+        </w:rPr>
+        <w:t xml:space="preserve">. </w:t>
+      </w:r>
+    </w:p>
+    <w:p>
+      <w:pPr>
+        <w:pStyle w:val="BodyText"/>
+        <w:rPr>
+          <w:lang w:val="en-US"/>
+        </w:rPr>
+      </w:pPr>
+      <w:proofErr w:type="spellStart"/>
+      <w:r>
+        <w:rPr>
+          <w:lang w:val="en-US"/>
+        </w:rPr>
+        <w:t>În</w:t>
+      </w:r>
+      <w:proofErr w:type="spellEnd"/>
+      <w:r>
+        <w:rPr>
+          <w:lang w:val="en-US"/>
+        </w:rPr>
+        <w:t xml:space="preserve"> </w:t>
+      </w:r>
+      <w:proofErr w:type="spellStart"/>
+      <w:r>
+        <w:rPr>
+          <w:lang w:val="en-US"/>
+        </w:rPr>
+        <w:t>urma</w:t>
+      </w:r>
+      <w:proofErr w:type="spellEnd"/>
+      <w:r>
+        <w:rPr>
+          <w:lang w:val="en-US"/>
+        </w:rPr>
+        <w:t xml:space="preserve"> </w:t>
+      </w:r>
+      <w:proofErr w:type="spellStart"/>
+      <w:r>
+        <w:rPr>
+          <w:lang w:val="en-US"/>
+        </w:rPr>
+        <w:t>unui</w:t>
+      </w:r>
+      <w:proofErr w:type="spellEnd"/>
+      <w:r>
+        <w:rPr>
+          <w:lang w:val="en-US"/>
+        </w:rPr>
+        <w:t xml:space="preserve"> </w:t>
+      </w:r>
+      <w:proofErr w:type="spellStart"/>
+      <w:r>
+        <w:rPr>
+          <w:lang w:val="en-US"/>
+        </w:rPr>
+        <w:t>studiu</w:t>
+      </w:r>
+      <w:proofErr w:type="spellEnd"/>
+      <w:r>
+        <w:rPr>
+          <w:lang w:val="en-US"/>
+        </w:rPr>
+        <w:t xml:space="preserve"> de </w:t>
+      </w:r>
+      <w:proofErr w:type="spellStart"/>
+      <w:r>
+        <w:rPr>
+          <w:lang w:val="en-US"/>
+        </w:rPr>
+        <w:t>piață</w:t>
+      </w:r>
+      <w:proofErr w:type="spellEnd"/>
+      <w:r>
+        <w:rPr>
+          <w:lang w:val="en-US"/>
+        </w:rPr>
+        <w:t xml:space="preserve">, s-a </w:t>
+      </w:r>
+      <w:proofErr w:type="spellStart"/>
+      <w:r>
+        <w:rPr>
+          <w:lang w:val="en-US"/>
+        </w:rPr>
+        <w:t>constatat</w:t>
+      </w:r>
+      <w:proofErr w:type="spellEnd"/>
+      <w:r>
+        <w:rPr>
+          <w:lang w:val="en-US"/>
+        </w:rPr>
+        <w:t xml:space="preserve"> </w:t>
+      </w:r>
+      <w:proofErr w:type="spellStart"/>
+      <w:r>
+        <w:rPr>
+          <w:lang w:val="en-US"/>
+        </w:rPr>
+        <w:t>că</w:t>
+      </w:r>
+      <w:proofErr w:type="spellEnd"/>
+      <w:r>
+        <w:rPr>
+          <w:lang w:val="en-US"/>
+        </w:rPr>
+        <w:t xml:space="preserve">, </w:t>
+      </w:r>
+      <w:proofErr w:type="spellStart"/>
+      <w:r>
+        <w:rPr>
+          <w:lang w:val="en-US"/>
+        </w:rPr>
+        <w:t>în</w:t>
+      </w:r>
+      <w:proofErr w:type="spellEnd"/>
+      <w:r>
+        <w:rPr>
+          <w:lang w:val="en-US"/>
+        </w:rPr>
+        <w:t xml:space="preserve"> </w:t>
+      </w:r>
+      <w:proofErr w:type="spellStart"/>
+      <w:r>
+        <w:rPr>
+          <w:lang w:val="en-US"/>
+        </w:rPr>
+        <w:t>ciuda</w:t>
+      </w:r>
+      <w:proofErr w:type="spellEnd"/>
+      <w:r>
+        <w:rPr>
+          <w:lang w:val="en-US"/>
+        </w:rPr>
+        <w:t xml:space="preserve"> </w:t>
+      </w:r>
+      <w:proofErr w:type="spellStart"/>
+      <w:r>
+        <w:rPr>
+          <w:lang w:val="en-US"/>
+        </w:rPr>
+        <w:t>faptului</w:t>
+      </w:r>
+      <w:proofErr w:type="spellEnd"/>
+      <w:r>
+        <w:rPr>
+          <w:lang w:val="en-US"/>
+        </w:rPr>
+        <w:t xml:space="preserve"> </w:t>
+      </w:r>
+      <w:proofErr w:type="spellStart"/>
+      <w:r>
+        <w:rPr>
+          <w:lang w:val="en-US"/>
+        </w:rPr>
+        <w:t>că</w:t>
+      </w:r>
+      <w:proofErr w:type="spellEnd"/>
+      <w:r>
+        <w:rPr>
+          <w:lang w:val="en-US"/>
+        </w:rPr>
+        <w:t xml:space="preserve"> </w:t>
+      </w:r>
+      <w:proofErr w:type="spellStart"/>
+      <w:r>
+        <w:rPr>
+          <w:lang w:val="en-US"/>
+        </w:rPr>
+        <w:t>există</w:t>
+      </w:r>
+      <w:proofErr w:type="spellEnd"/>
+      <w:r>
+        <w:rPr>
+          <w:lang w:val="en-US"/>
+        </w:rPr>
+        <w:t xml:space="preserve"> </w:t>
+      </w:r>
+      <w:proofErr w:type="spellStart"/>
+      <w:r>
+        <w:rPr>
+          <w:lang w:val="en-US"/>
+        </w:rPr>
+        <w:t>aplicații</w:t>
+      </w:r>
+      <w:proofErr w:type="spellEnd"/>
+      <w:r>
+        <w:rPr>
+          <w:lang w:val="en-US"/>
+        </w:rPr>
+        <w:t xml:space="preserve"> care </w:t>
+      </w:r>
+      <w:proofErr w:type="spellStart"/>
+      <w:r>
+        <w:rPr>
+          <w:lang w:val="en-US"/>
+        </w:rPr>
+        <w:t>încearcă</w:t>
+      </w:r>
+      <w:proofErr w:type="spellEnd"/>
+      <w:r>
+        <w:rPr>
+          <w:lang w:val="en-US"/>
+        </w:rPr>
+        <w:t xml:space="preserve"> </w:t>
+      </w:r>
+      <w:proofErr w:type="spellStart"/>
+      <w:r>
+        <w:rPr>
+          <w:lang w:val="en-US"/>
+        </w:rPr>
+        <w:t>să</w:t>
+      </w:r>
+      <w:proofErr w:type="spellEnd"/>
+      <w:r>
+        <w:rPr>
+          <w:lang w:val="en-US"/>
+        </w:rPr>
+        <w:t xml:space="preserve"> </w:t>
+      </w:r>
+      <w:proofErr w:type="spellStart"/>
+      <w:r>
+        <w:rPr>
+          <w:lang w:val="en-US"/>
+        </w:rPr>
+        <w:t>recomande</w:t>
+      </w:r>
+      <w:proofErr w:type="spellEnd"/>
+      <w:r>
+        <w:rPr>
+          <w:lang w:val="en-US"/>
+        </w:rPr>
+        <w:t xml:space="preserve"> </w:t>
+      </w:r>
+      <w:proofErr w:type="spellStart"/>
+      <w:r>
+        <w:rPr>
+          <w:lang w:val="en-US"/>
+        </w:rPr>
+        <w:t>oameni</w:t>
+      </w:r>
+      <w:proofErr w:type="spellEnd"/>
+      <w:r>
+        <w:rPr>
+          <w:lang w:val="en-US"/>
+        </w:rPr>
+        <w:t xml:space="preserve"> </w:t>
+      </w:r>
+      <w:proofErr w:type="spellStart"/>
+      <w:r>
+        <w:rPr>
+          <w:lang w:val="en-US"/>
+        </w:rPr>
+        <w:t>după</w:t>
+      </w:r>
+      <w:proofErr w:type="spellEnd"/>
+      <w:r>
+        <w:rPr>
+          <w:lang w:val="en-US"/>
+        </w:rPr>
+        <w:t xml:space="preserve"> </w:t>
+      </w:r>
+      <w:proofErr w:type="spellStart"/>
+      <w:r>
+        <w:rPr>
+          <w:lang w:val="en-US"/>
+        </w:rPr>
+        <w:t>anumite</w:t>
+      </w:r>
+      <w:proofErr w:type="spellEnd"/>
+      <w:r>
+        <w:rPr>
+          <w:lang w:val="en-US"/>
+        </w:rPr>
+        <w:t xml:space="preserve"> </w:t>
+      </w:r>
+      <w:proofErr w:type="spellStart"/>
+      <w:r>
+        <w:rPr>
+          <w:lang w:val="en-US"/>
+        </w:rPr>
+        <w:t>criterii</w:t>
+      </w:r>
+      <w:proofErr w:type="spellEnd"/>
+      <w:r>
+        <w:rPr>
+          <w:lang w:val="en-US"/>
+        </w:rPr>
+        <w:t xml:space="preserve">, </w:t>
+      </w:r>
+      <w:proofErr w:type="spellStart"/>
+      <w:r>
+        <w:rPr>
+          <w:lang w:val="en-US"/>
+        </w:rPr>
+        <w:t>acestea</w:t>
+      </w:r>
+      <w:proofErr w:type="spellEnd"/>
+      <w:r>
+        <w:rPr>
+          <w:lang w:val="en-US"/>
+        </w:rPr>
+        <w:t xml:space="preserve"> nu </w:t>
+      </w:r>
+      <w:proofErr w:type="spellStart"/>
+      <w:r>
+        <w:rPr>
+          <w:lang w:val="en-US"/>
+        </w:rPr>
+        <w:t>realizează</w:t>
+      </w:r>
+      <w:proofErr w:type="spellEnd"/>
+      <w:r>
+        <w:rPr>
+          <w:lang w:val="en-US"/>
+        </w:rPr>
+        <w:t xml:space="preserve"> </w:t>
+      </w:r>
+      <w:proofErr w:type="spellStart"/>
+      <w:r>
+        <w:rPr>
+          <w:lang w:val="en-US"/>
+        </w:rPr>
+        <w:t>în</w:t>
+      </w:r>
+      <w:proofErr w:type="spellEnd"/>
+      <w:r>
+        <w:rPr>
+          <w:lang w:val="en-US"/>
+        </w:rPr>
+        <w:t xml:space="preserve"> </w:t>
+      </w:r>
+      <w:proofErr w:type="spellStart"/>
+      <w:r>
+        <w:rPr>
+          <w:lang w:val="en-US"/>
+        </w:rPr>
+        <w:t>totalitate</w:t>
+      </w:r>
+      <w:proofErr w:type="spellEnd"/>
+      <w:r>
+        <w:rPr>
+          <w:lang w:val="en-US"/>
+        </w:rPr>
+        <w:t xml:space="preserve"> </w:t>
+      </w:r>
+      <w:proofErr w:type="spellStart"/>
+      <w:r>
+        <w:rPr>
+          <w:lang w:val="en-US"/>
+        </w:rPr>
+        <w:t>obiectivul</w:t>
+      </w:r>
+      <w:proofErr w:type="spellEnd"/>
+      <w:r>
+        <w:rPr>
+          <w:lang w:val="en-US"/>
+        </w:rPr>
+        <w:t xml:space="preserve"> </w:t>
+      </w:r>
+      <w:proofErr w:type="spellStart"/>
+      <w:r>
+        <w:rPr>
+          <w:lang w:val="en-US"/>
+        </w:rPr>
+        <w:t>dorit</w:t>
+      </w:r>
+      <w:proofErr w:type="spellEnd"/>
+      <w:r>
+        <w:rPr>
+          <w:lang w:val="en-US"/>
+        </w:rPr>
+        <w:t xml:space="preserve">. </w:t>
+      </w:r>
+      <w:proofErr w:type="spellStart"/>
+      <w:r>
+        <w:rPr>
+          <w:lang w:val="en-US"/>
+        </w:rPr>
+        <w:t>Multe</w:t>
+      </w:r>
+      <w:proofErr w:type="spellEnd"/>
+      <w:r>
+        <w:rPr>
+          <w:lang w:val="en-US"/>
+        </w:rPr>
+        <w:t xml:space="preserve"> </w:t>
+      </w:r>
+      <w:proofErr w:type="spellStart"/>
+      <w:r>
+        <w:rPr>
+          <w:lang w:val="en-US"/>
+        </w:rPr>
+        <w:t>dintre</w:t>
+      </w:r>
+      <w:proofErr w:type="spellEnd"/>
+      <w:r>
+        <w:rPr>
+          <w:lang w:val="en-US"/>
+        </w:rPr>
+        <w:t xml:space="preserve"> </w:t>
+      </w:r>
+      <w:proofErr w:type="spellStart"/>
+      <w:r>
+        <w:rPr>
+          <w:lang w:val="en-US"/>
+        </w:rPr>
+        <w:t>aplicațiile</w:t>
+      </w:r>
+      <w:proofErr w:type="spellEnd"/>
+      <w:r>
+        <w:rPr>
+          <w:lang w:val="en-US"/>
+        </w:rPr>
+        <w:t xml:space="preserve"> </w:t>
+      </w:r>
+      <w:proofErr w:type="spellStart"/>
+      <w:r>
+        <w:rPr>
+          <w:lang w:val="en-US"/>
+        </w:rPr>
+        <w:t>găsite</w:t>
+      </w:r>
+      <w:proofErr w:type="spellEnd"/>
+      <w:r>
+        <w:rPr>
+          <w:lang w:val="en-US"/>
+        </w:rPr>
+        <w:t xml:space="preserve"> pe Play Store </w:t>
+      </w:r>
+      <w:proofErr w:type="spellStart"/>
+      <w:r>
+        <w:rPr>
+          <w:lang w:val="en-US"/>
+        </w:rPr>
+        <w:t>includ</w:t>
+      </w:r>
+      <w:proofErr w:type="spellEnd"/>
+      <w:r>
+        <w:rPr>
+          <w:lang w:val="en-US"/>
+        </w:rPr>
+        <w:t xml:space="preserve"> </w:t>
+      </w:r>
+      <w:proofErr w:type="spellStart"/>
+      <w:r>
+        <w:rPr>
+          <w:lang w:val="en-US"/>
+        </w:rPr>
+        <w:t>opțiunea</w:t>
+      </w:r>
+      <w:proofErr w:type="spellEnd"/>
+      <w:r>
+        <w:rPr>
+          <w:lang w:val="en-US"/>
+        </w:rPr>
+        <w:t xml:space="preserve"> de </w:t>
+      </w:r>
+      <w:proofErr w:type="spellStart"/>
+      <w:r>
+        <w:rPr>
+          <w:lang w:val="en-US"/>
+        </w:rPr>
+        <w:t>alegere</w:t>
+      </w:r>
+      <w:proofErr w:type="spellEnd"/>
+      <w:r>
+        <w:rPr>
+          <w:lang w:val="en-US"/>
+        </w:rPr>
+        <w:t xml:space="preserve"> de </w:t>
+      </w:r>
+      <w:proofErr w:type="spellStart"/>
+      <w:r>
+        <w:rPr>
+          <w:lang w:val="en-US"/>
+        </w:rPr>
+        <w:t>preferințe</w:t>
+      </w:r>
+      <w:proofErr w:type="spellEnd"/>
+      <w:r>
+        <w:rPr>
+          <w:lang w:val="en-US"/>
+        </w:rPr>
+        <w:t xml:space="preserve"> (de </w:t>
+      </w:r>
+      <w:proofErr w:type="spellStart"/>
+      <w:r>
+        <w:rPr>
+          <w:lang w:val="en-US"/>
+        </w:rPr>
+        <w:t>exemplu</w:t>
+      </w:r>
+      <w:proofErr w:type="spellEnd"/>
+      <w:r>
+        <w:rPr>
+          <w:lang w:val="en-US"/>
+        </w:rPr>
+        <w:t xml:space="preserve">, </w:t>
+      </w:r>
+      <w:proofErr w:type="spellStart"/>
+      <w:r>
+        <w:rPr>
+          <w:lang w:val="en-US"/>
+        </w:rPr>
+        <w:t>mâncare</w:t>
+      </w:r>
+      <w:proofErr w:type="spellEnd"/>
+      <w:r>
+        <w:rPr>
+          <w:lang w:val="en-US"/>
+        </w:rPr>
+        <w:t>, hobby-</w:t>
+      </w:r>
+      <w:proofErr w:type="spellStart"/>
+      <w:r>
+        <w:rPr>
+          <w:lang w:val="en-US"/>
+        </w:rPr>
+        <w:t>uri</w:t>
+      </w:r>
+      <w:proofErr w:type="spellEnd"/>
+      <w:r>
+        <w:rPr>
+          <w:lang w:val="en-US"/>
+        </w:rPr>
+        <w:t xml:space="preserve">, </w:t>
+      </w:r>
+      <w:proofErr w:type="spellStart"/>
+      <w:r>
+        <w:rPr>
+          <w:lang w:val="en-US"/>
+        </w:rPr>
+        <w:t>muzică</w:t>
+      </w:r>
+      <w:proofErr w:type="spellEnd"/>
+      <w:r>
+        <w:rPr>
+          <w:lang w:val="en-US"/>
+        </w:rPr>
+        <w:t xml:space="preserve">), </w:t>
+      </w:r>
+      <w:proofErr w:type="spellStart"/>
+      <w:r>
+        <w:rPr>
+          <w:lang w:val="en-US"/>
+        </w:rPr>
+        <w:t>însă</w:t>
+      </w:r>
+      <w:proofErr w:type="spellEnd"/>
+      <w:r>
+        <w:rPr>
+          <w:lang w:val="en-US"/>
+        </w:rPr>
+        <w:t xml:space="preserve"> </w:t>
+      </w:r>
+      <w:proofErr w:type="spellStart"/>
+      <w:r>
+        <w:rPr>
+          <w:lang w:val="en-US"/>
+        </w:rPr>
+        <w:t>filtrele</w:t>
+      </w:r>
+      <w:proofErr w:type="spellEnd"/>
+      <w:r>
+        <w:rPr>
+          <w:lang w:val="en-US"/>
+        </w:rPr>
+        <w:t xml:space="preserve"> de </w:t>
+      </w:r>
+      <w:proofErr w:type="spellStart"/>
+      <w:r>
+        <w:rPr>
+          <w:lang w:val="en-US"/>
+        </w:rPr>
+        <w:t>utilizatori</w:t>
+      </w:r>
+      <w:proofErr w:type="spellEnd"/>
+      <w:r>
+        <w:rPr>
+          <w:lang w:val="en-US"/>
+        </w:rPr>
+        <w:t xml:space="preserve"> sunt </w:t>
+      </w:r>
+      <w:proofErr w:type="spellStart"/>
+      <w:r>
+        <w:rPr>
+          <w:lang w:val="en-US"/>
+        </w:rPr>
+        <w:t>inexistente</w:t>
+      </w:r>
+      <w:proofErr w:type="spellEnd"/>
+      <w:r>
+        <w:rPr>
+          <w:lang w:val="en-US"/>
+        </w:rPr>
+        <w:t xml:space="preserve">, </w:t>
+      </w:r>
+      <w:proofErr w:type="spellStart"/>
+      <w:r>
+        <w:rPr>
+          <w:lang w:val="en-US"/>
+        </w:rPr>
+        <w:t>neputând</w:t>
+      </w:r>
+      <w:proofErr w:type="spellEnd"/>
+      <w:r>
+        <w:rPr>
+          <w:lang w:val="en-US"/>
+        </w:rPr>
+        <w:t xml:space="preserve"> </w:t>
+      </w:r>
+      <w:proofErr w:type="spellStart"/>
+      <w:r>
+        <w:rPr>
+          <w:lang w:val="en-US"/>
+        </w:rPr>
+        <w:t>primi</w:t>
+      </w:r>
+      <w:proofErr w:type="spellEnd"/>
+      <w:r>
+        <w:rPr>
+          <w:lang w:val="en-US"/>
+        </w:rPr>
+        <w:t xml:space="preserve"> </w:t>
+      </w:r>
+      <w:proofErr w:type="spellStart"/>
+      <w:r>
+        <w:rPr>
+          <w:lang w:val="en-US"/>
+        </w:rPr>
+        <w:t>utilizatori</w:t>
+      </w:r>
+      <w:proofErr w:type="spellEnd"/>
+      <w:r>
+        <w:rPr>
+          <w:lang w:val="en-US"/>
+        </w:rPr>
+        <w:t xml:space="preserve"> </w:t>
+      </w:r>
+      <w:proofErr w:type="spellStart"/>
+      <w:r>
+        <w:rPr>
+          <w:lang w:val="en-US"/>
+        </w:rPr>
+        <w:t>similari</w:t>
+      </w:r>
+      <w:proofErr w:type="spellEnd"/>
+      <w:r>
+        <w:rPr>
+          <w:lang w:val="en-US"/>
+        </w:rPr>
+        <w:t xml:space="preserve"> </w:t>
+      </w:r>
+      <w:proofErr w:type="spellStart"/>
+      <w:r>
+        <w:rPr>
+          <w:lang w:val="en-US"/>
+        </w:rPr>
+        <w:t>nouă</w:t>
+      </w:r>
+      <w:proofErr w:type="spellEnd"/>
+      <w:r>
+        <w:rPr>
+          <w:lang w:val="en-US"/>
+        </w:rPr>
+        <w:t xml:space="preserve">, </w:t>
+      </w:r>
+      <w:proofErr w:type="spellStart"/>
+      <w:r>
+        <w:rPr>
+          <w:lang w:val="en-US"/>
+        </w:rPr>
+        <w:t>cel</w:t>
+      </w:r>
+      <w:proofErr w:type="spellEnd"/>
+      <w:r>
+        <w:rPr>
+          <w:lang w:val="en-US"/>
+        </w:rPr>
+        <w:t xml:space="preserve"> </w:t>
+      </w:r>
+      <w:proofErr w:type="spellStart"/>
+      <w:r>
+        <w:rPr>
+          <w:lang w:val="en-US"/>
+        </w:rPr>
+        <w:t>puțin</w:t>
+      </w:r>
+      <w:proofErr w:type="spellEnd"/>
+      <w:r>
+        <w:rPr>
+          <w:lang w:val="en-US"/>
+        </w:rPr>
+        <w:t xml:space="preserve"> din </w:t>
+      </w:r>
+      <w:proofErr w:type="spellStart"/>
+      <w:r>
+        <w:rPr>
+          <w:lang w:val="en-US"/>
+        </w:rPr>
+        <w:t>punctul</w:t>
+      </w:r>
+      <w:proofErr w:type="spellEnd"/>
+      <w:r>
+        <w:rPr>
+          <w:lang w:val="en-US"/>
+        </w:rPr>
+        <w:t xml:space="preserve"> de </w:t>
+      </w:r>
+      <w:proofErr w:type="spellStart"/>
+      <w:r>
+        <w:rPr>
+          <w:lang w:val="en-US"/>
+        </w:rPr>
+        <w:t>vedere</w:t>
+      </w:r>
+      <w:proofErr w:type="spellEnd"/>
+      <w:r>
+        <w:rPr>
+          <w:lang w:val="en-US"/>
+        </w:rPr>
+        <w:t xml:space="preserve"> al </w:t>
+      </w:r>
+      <w:proofErr w:type="spellStart"/>
+      <w:r>
+        <w:rPr>
+          <w:lang w:val="en-US"/>
+        </w:rPr>
+        <w:t>preferințelor</w:t>
+      </w:r>
+      <w:proofErr w:type="spellEnd"/>
+      <w:r>
+        <w:rPr>
+          <w:lang w:val="en-US"/>
+        </w:rPr>
+        <w:t>.</w:t>
+      </w:r>
+      <w:r>
+        <w:rPr>
+          <w:lang w:val="en-US"/>
+        </w:rPr>
+        <w:t xml:space="preserve"> </w:t>
+      </w:r>
+      <w:proofErr w:type="spellStart"/>
+      <w:r>
+        <w:rPr>
+          <w:lang w:val="en-US"/>
+        </w:rPr>
+        <w:t>Singura</w:t>
+      </w:r>
+      <w:proofErr w:type="spellEnd"/>
+      <w:r>
+        <w:rPr>
+          <w:lang w:val="en-US"/>
+        </w:rPr>
+        <w:t xml:space="preserve"> </w:t>
+      </w:r>
+      <w:proofErr w:type="spellStart"/>
+      <w:r>
+        <w:rPr>
+          <w:lang w:val="en-US"/>
+        </w:rPr>
+        <w:t>aplicație</w:t>
+      </w:r>
+      <w:proofErr w:type="spellEnd"/>
+      <w:r>
+        <w:rPr>
+          <w:lang w:val="en-US"/>
+        </w:rPr>
+        <w:t xml:space="preserve"> care s-a </w:t>
+      </w:r>
+      <w:proofErr w:type="spellStart"/>
+      <w:r>
+        <w:rPr>
+          <w:lang w:val="en-US"/>
+        </w:rPr>
+        <w:t>constatat</w:t>
+      </w:r>
+      <w:proofErr w:type="spellEnd"/>
+      <w:r>
+        <w:rPr>
+          <w:lang w:val="en-US"/>
+        </w:rPr>
+        <w:t xml:space="preserve"> </w:t>
+      </w:r>
+      <w:proofErr w:type="spellStart"/>
+      <w:r>
+        <w:rPr>
+          <w:lang w:val="en-US"/>
+        </w:rPr>
+        <w:t>că</w:t>
+      </w:r>
+      <w:proofErr w:type="spellEnd"/>
+      <w:r>
+        <w:rPr>
+          <w:lang w:val="en-US"/>
+        </w:rPr>
+        <w:t xml:space="preserve"> </w:t>
+      </w:r>
+      <w:proofErr w:type="spellStart"/>
+      <w:r>
+        <w:rPr>
+          <w:lang w:val="en-US"/>
+        </w:rPr>
+        <w:t>ar</w:t>
+      </w:r>
+      <w:proofErr w:type="spellEnd"/>
+      <w:r>
+        <w:rPr>
+          <w:lang w:val="en-US"/>
+        </w:rPr>
+        <w:t xml:space="preserve"> face o </w:t>
+      </w:r>
+      <w:proofErr w:type="spellStart"/>
+      <w:r>
+        <w:rPr>
+          <w:lang w:val="en-US"/>
+        </w:rPr>
+        <w:t>parte</w:t>
+      </w:r>
+      <w:proofErr w:type="spellEnd"/>
+      <w:r>
+        <w:rPr>
+          <w:lang w:val="en-US"/>
+        </w:rPr>
+        <w:t xml:space="preserve"> </w:t>
+      </w:r>
+      <w:proofErr w:type="spellStart"/>
+      <w:r>
+        <w:rPr>
+          <w:lang w:val="en-US"/>
+        </w:rPr>
+        <w:t>dintre</w:t>
+      </w:r>
+      <w:proofErr w:type="spellEnd"/>
+      <w:r>
+        <w:rPr>
+          <w:lang w:val="en-US"/>
+        </w:rPr>
+        <w:t xml:space="preserve"> </w:t>
+      </w:r>
+      <w:proofErr w:type="spellStart"/>
+      <w:r>
+        <w:rPr>
+          <w:lang w:val="en-US"/>
+        </w:rPr>
+        <w:t>aceste</w:t>
+      </w:r>
+      <w:proofErr w:type="spellEnd"/>
+      <w:r>
+        <w:rPr>
+          <w:lang w:val="en-US"/>
+        </w:rPr>
+        <w:t xml:space="preserve"> </w:t>
+      </w:r>
+      <w:proofErr w:type="spellStart"/>
+      <w:r>
+        <w:rPr>
+          <w:lang w:val="en-US"/>
+        </w:rPr>
+        <w:t>funcționalități</w:t>
+      </w:r>
+      <w:proofErr w:type="spellEnd"/>
+      <w:r>
+        <w:rPr>
+          <w:lang w:val="en-US"/>
+        </w:rPr>
+        <w:t xml:space="preserve"> de </w:t>
+      </w:r>
+      <w:proofErr w:type="spellStart"/>
+      <w:r>
+        <w:rPr>
+          <w:lang w:val="en-US"/>
+        </w:rPr>
+        <w:t>recomandare</w:t>
+      </w:r>
+      <w:proofErr w:type="spellEnd"/>
+      <w:r>
+        <w:rPr>
+          <w:lang w:val="en-US"/>
+        </w:rPr>
+        <w:t xml:space="preserve"> </w:t>
+      </w:r>
+      <w:proofErr w:type="spellStart"/>
+      <w:r>
+        <w:rPr>
+          <w:lang w:val="en-US"/>
+        </w:rPr>
+        <w:t>este</w:t>
+      </w:r>
+      <w:proofErr w:type="spellEnd"/>
+      <w:r>
+        <w:rPr>
+          <w:lang w:val="en-US"/>
+        </w:rPr>
+        <w:t xml:space="preserve"> Meetup, </w:t>
+      </w:r>
+      <w:proofErr w:type="spellStart"/>
+      <w:r>
+        <w:rPr>
+          <w:lang w:val="en-US"/>
+        </w:rPr>
+        <w:t>dar</w:t>
+      </w:r>
+      <w:proofErr w:type="spellEnd"/>
+      <w:r>
+        <w:rPr>
+          <w:lang w:val="en-US"/>
+        </w:rPr>
+        <w:t xml:space="preserve"> </w:t>
+      </w:r>
+      <w:proofErr w:type="spellStart"/>
+      <w:r>
+        <w:rPr>
+          <w:lang w:val="en-US"/>
+        </w:rPr>
+        <w:t>acolo</w:t>
+      </w:r>
+      <w:proofErr w:type="spellEnd"/>
+      <w:r>
+        <w:rPr>
+          <w:lang w:val="en-US"/>
+        </w:rPr>
+        <w:t xml:space="preserve"> au loc </w:t>
+      </w:r>
+      <w:proofErr w:type="spellStart"/>
+      <w:r>
+        <w:rPr>
+          <w:lang w:val="en-US"/>
+        </w:rPr>
+        <w:t>recomandări</w:t>
+      </w:r>
+      <w:proofErr w:type="spellEnd"/>
+      <w:r>
+        <w:rPr>
+          <w:lang w:val="en-US"/>
+        </w:rPr>
+        <w:t xml:space="preserve"> de </w:t>
+      </w:r>
+      <w:proofErr w:type="spellStart"/>
+      <w:r>
+        <w:rPr>
+          <w:lang w:val="en-US"/>
+        </w:rPr>
+        <w:t>evenimente</w:t>
+      </w:r>
+      <w:proofErr w:type="spellEnd"/>
+      <w:r>
+        <w:rPr>
+          <w:lang w:val="en-US"/>
+        </w:rPr>
+        <w:t xml:space="preserve">, nu de </w:t>
+      </w:r>
+      <w:proofErr w:type="spellStart"/>
+      <w:r>
+        <w:rPr>
+          <w:lang w:val="en-US"/>
+        </w:rPr>
+        <w:t>persoane</w:t>
+      </w:r>
+      <w:proofErr w:type="spellEnd"/>
+      <w:r>
+        <w:rPr>
+          <w:lang w:val="en-US"/>
+        </w:rPr>
+        <w:t xml:space="preserve">. </w:t>
+      </w:r>
+      <w:proofErr w:type="spellStart"/>
+      <w:r>
+        <w:rPr>
+          <w:lang w:val="en-US"/>
+        </w:rPr>
+        <w:t>Panion</w:t>
+      </w:r>
+      <w:proofErr w:type="spellEnd"/>
+      <w:r>
+        <w:rPr>
+          <w:lang w:val="en-US"/>
+        </w:rPr>
+        <w:t xml:space="preserve"> </w:t>
+      </w:r>
+      <w:proofErr w:type="spellStart"/>
+      <w:r>
+        <w:rPr>
+          <w:lang w:val="en-US"/>
+        </w:rPr>
+        <w:t>ar</w:t>
+      </w:r>
+      <w:proofErr w:type="spellEnd"/>
+      <w:r>
+        <w:rPr>
+          <w:lang w:val="en-US"/>
+        </w:rPr>
+        <w:t xml:space="preserve"> fi </w:t>
+      </w:r>
+      <w:proofErr w:type="spellStart"/>
+      <w:r>
+        <w:rPr>
+          <w:lang w:val="en-US"/>
+        </w:rPr>
+        <w:t>fost</w:t>
+      </w:r>
+      <w:proofErr w:type="spellEnd"/>
+      <w:r>
+        <w:rPr>
+          <w:lang w:val="en-US"/>
+        </w:rPr>
+        <w:t xml:space="preserve"> un </w:t>
+      </w:r>
+      <w:proofErr w:type="spellStart"/>
+      <w:r>
+        <w:rPr>
+          <w:lang w:val="en-US"/>
+        </w:rPr>
+        <w:t>exemplu</w:t>
+      </w:r>
+      <w:proofErr w:type="spellEnd"/>
+      <w:r>
+        <w:rPr>
+          <w:lang w:val="en-US"/>
+        </w:rPr>
+        <w:t xml:space="preserve"> bun</w:t>
+      </w:r>
+      <w:r>
+        <w:rPr>
+          <w:lang w:val="en-US"/>
+        </w:rPr>
+        <w:t xml:space="preserve">, </w:t>
+      </w:r>
+      <w:proofErr w:type="spellStart"/>
+      <w:r>
+        <w:rPr>
+          <w:lang w:val="en-US"/>
+        </w:rPr>
+        <w:t>dar</w:t>
+      </w:r>
+      <w:proofErr w:type="spellEnd"/>
+      <w:r>
+        <w:rPr>
+          <w:lang w:val="en-US"/>
+        </w:rPr>
+        <w:t xml:space="preserve"> </w:t>
+      </w:r>
+      <w:proofErr w:type="spellStart"/>
+      <w:r>
+        <w:rPr>
+          <w:lang w:val="en-US"/>
+        </w:rPr>
+        <w:t>acum</w:t>
+      </w:r>
+      <w:proofErr w:type="spellEnd"/>
+      <w:r>
+        <w:rPr>
+          <w:lang w:val="en-US"/>
+        </w:rPr>
+        <w:t xml:space="preserve"> nu </w:t>
+      </w:r>
+      <w:proofErr w:type="spellStart"/>
+      <w:r>
+        <w:rPr>
+          <w:lang w:val="en-US"/>
+        </w:rPr>
+        <w:t>mai</w:t>
+      </w:r>
+      <w:proofErr w:type="spellEnd"/>
+      <w:r>
+        <w:rPr>
+          <w:lang w:val="en-US"/>
+        </w:rPr>
+        <w:t xml:space="preserve"> </w:t>
+      </w:r>
+      <w:proofErr w:type="spellStart"/>
+      <w:r>
+        <w:rPr>
+          <w:lang w:val="en-US"/>
+        </w:rPr>
+        <w:t>funcționează</w:t>
+      </w:r>
+      <w:proofErr w:type="spellEnd"/>
+      <w:r>
+        <w:rPr>
+          <w:lang w:val="en-US"/>
+        </w:rPr>
+        <w:t xml:space="preserve"> </w:t>
+      </w:r>
+      <w:proofErr w:type="spellStart"/>
+      <w:r>
+        <w:rPr>
+          <w:lang w:val="en-US"/>
+        </w:rPr>
+        <w:t>publicului</w:t>
+      </w:r>
+      <w:proofErr w:type="spellEnd"/>
+      <w:r>
+        <w:rPr>
+          <w:lang w:val="en-US"/>
+        </w:rPr>
+        <w:t xml:space="preserve"> </w:t>
+      </w:r>
+      <w:proofErr w:type="spellStart"/>
+      <w:r>
+        <w:rPr>
+          <w:lang w:val="en-US"/>
+        </w:rPr>
+        <w:t>larg</w:t>
+      </w:r>
+      <w:proofErr w:type="spellEnd"/>
+      <w:r>
+        <w:rPr>
+          <w:lang w:val="en-US"/>
+        </w:rPr>
+        <w:t>.</w:t>
+      </w:r>
+    </w:p>
+    <w:p>
+      <w:pPr>
+        <w:pStyle w:val="BodyText"/>
+        <w:rPr>
+          <w:lang w:val="en-US"/>
+        </w:rPr>
+      </w:pPr>
+      <w:r>
+        <w:rPr>
+          <w:lang w:val="en-US"/>
+        </w:rPr>
+        <w:t xml:space="preserve">Pe </w:t>
+      </w:r>
+      <w:proofErr w:type="spellStart"/>
+      <w:r>
+        <w:rPr>
+          <w:lang w:val="en-US"/>
+        </w:rPr>
+        <w:t>baza</w:t>
+      </w:r>
+      <w:proofErr w:type="spellEnd"/>
+      <w:r>
+        <w:rPr>
+          <w:lang w:val="en-US"/>
+        </w:rPr>
+        <w:t xml:space="preserve"> </w:t>
+      </w:r>
+      <w:proofErr w:type="spellStart"/>
+      <w:r>
+        <w:rPr>
+          <w:lang w:val="en-US"/>
+        </w:rPr>
+        <w:t>acestui</w:t>
+      </w:r>
+      <w:proofErr w:type="spellEnd"/>
+      <w:r>
+        <w:rPr>
+          <w:lang w:val="en-US"/>
+        </w:rPr>
+        <w:t xml:space="preserve"> </w:t>
+      </w:r>
+      <w:proofErr w:type="spellStart"/>
+      <w:r>
+        <w:rPr>
+          <w:lang w:val="en-US"/>
+        </w:rPr>
+        <w:t>studiu</w:t>
+      </w:r>
+      <w:proofErr w:type="spellEnd"/>
+      <w:r>
+        <w:rPr>
+          <w:lang w:val="en-US"/>
+        </w:rPr>
+        <w:t xml:space="preserve"> de </w:t>
+      </w:r>
+      <w:proofErr w:type="spellStart"/>
+      <w:r>
+        <w:rPr>
+          <w:lang w:val="en-US"/>
+        </w:rPr>
+        <w:t>piață</w:t>
+      </w:r>
+      <w:proofErr w:type="spellEnd"/>
+      <w:r>
+        <w:rPr>
+          <w:lang w:val="en-US"/>
+        </w:rPr>
+        <w:t xml:space="preserve">, s-a </w:t>
+      </w:r>
+      <w:proofErr w:type="spellStart"/>
+      <w:r>
+        <w:rPr>
+          <w:lang w:val="en-US"/>
+        </w:rPr>
+        <w:t>ajuns</w:t>
+      </w:r>
+      <w:proofErr w:type="spellEnd"/>
+      <w:r>
+        <w:rPr>
+          <w:lang w:val="en-US"/>
+        </w:rPr>
+        <w:t xml:space="preserve"> la </w:t>
+      </w:r>
+      <w:proofErr w:type="spellStart"/>
+      <w:r>
+        <w:rPr>
+          <w:lang w:val="en-US"/>
+        </w:rPr>
+        <w:t>concluzia</w:t>
+      </w:r>
+      <w:proofErr w:type="spellEnd"/>
+      <w:r>
+        <w:rPr>
+          <w:lang w:val="en-US"/>
+        </w:rPr>
+        <w:t xml:space="preserve"> </w:t>
+      </w:r>
+      <w:proofErr w:type="spellStart"/>
+      <w:r>
+        <w:rPr>
+          <w:lang w:val="en-US"/>
+        </w:rPr>
+        <w:t>că</w:t>
+      </w:r>
+      <w:proofErr w:type="spellEnd"/>
+      <w:r>
+        <w:rPr>
+          <w:lang w:val="en-US"/>
+        </w:rPr>
+        <w:t xml:space="preserve"> o </w:t>
+      </w:r>
+      <w:proofErr w:type="spellStart"/>
+      <w:r>
+        <w:rPr>
+          <w:lang w:val="en-US"/>
+        </w:rPr>
+        <w:t>astfel</w:t>
+      </w:r>
+      <w:proofErr w:type="spellEnd"/>
+      <w:r>
+        <w:rPr>
+          <w:lang w:val="en-US"/>
+        </w:rPr>
+        <w:t xml:space="preserve"> de </w:t>
+      </w:r>
+      <w:proofErr w:type="spellStart"/>
+      <w:r>
+        <w:rPr>
+          <w:lang w:val="en-US"/>
+        </w:rPr>
+        <w:t>aplicație</w:t>
+      </w:r>
+      <w:proofErr w:type="spellEnd"/>
+      <w:r>
+        <w:rPr>
+          <w:lang w:val="en-US"/>
+        </w:rPr>
+        <w:t xml:space="preserve"> </w:t>
+      </w:r>
+      <w:proofErr w:type="spellStart"/>
+      <w:r>
+        <w:rPr>
+          <w:lang w:val="en-US"/>
+        </w:rPr>
+        <w:t>ar</w:t>
+      </w:r>
+      <w:proofErr w:type="spellEnd"/>
+      <w:r>
+        <w:rPr>
+          <w:lang w:val="en-US"/>
+        </w:rPr>
+        <w:t xml:space="preserve"> fi </w:t>
+      </w:r>
+      <w:proofErr w:type="spellStart"/>
+      <w:r>
+        <w:rPr>
+          <w:lang w:val="en-US"/>
+        </w:rPr>
+        <w:t>necesară</w:t>
+      </w:r>
+      <w:proofErr w:type="spellEnd"/>
+      <w:r>
+        <w:rPr>
+          <w:lang w:val="en-US"/>
+        </w:rPr>
+        <w:t xml:space="preserve"> </w:t>
+      </w:r>
+      <w:proofErr w:type="spellStart"/>
+      <w:r>
+        <w:rPr>
+          <w:lang w:val="en-US"/>
+        </w:rPr>
+        <w:t>pieței</w:t>
+      </w:r>
+      <w:proofErr w:type="spellEnd"/>
+      <w:r>
+        <w:rPr>
+          <w:lang w:val="en-US"/>
+        </w:rPr>
+        <w:t xml:space="preserve">. </w:t>
+      </w:r>
+      <w:proofErr w:type="spellStart"/>
+      <w:r>
+        <w:rPr>
+          <w:lang w:val="en-US"/>
+        </w:rPr>
+        <w:t>Scopul</w:t>
+      </w:r>
+      <w:proofErr w:type="spellEnd"/>
+      <w:r>
+        <w:rPr>
+          <w:lang w:val="en-US"/>
+        </w:rPr>
+        <w:t xml:space="preserve"> </w:t>
+      </w:r>
+      <w:r>
+        <w:rPr>
+          <w:lang w:val="en-US"/>
+        </w:rPr>
+        <w:t xml:space="preserve">principal </w:t>
+      </w:r>
+      <w:proofErr w:type="spellStart"/>
+      <w:r>
+        <w:rPr>
+          <w:lang w:val="en-US"/>
+        </w:rPr>
+        <w:t>este</w:t>
+      </w:r>
+      <w:proofErr w:type="spellEnd"/>
+      <w:r>
+        <w:rPr>
+          <w:lang w:val="en-US"/>
+        </w:rPr>
+        <w:t xml:space="preserve"> </w:t>
+      </w:r>
+      <w:proofErr w:type="spellStart"/>
+      <w:r>
+        <w:rPr>
+          <w:lang w:val="en-US"/>
+        </w:rPr>
+        <w:t>acela</w:t>
+      </w:r>
+      <w:proofErr w:type="spellEnd"/>
+      <w:r>
+        <w:rPr>
+          <w:lang w:val="en-US"/>
+        </w:rPr>
+        <w:t xml:space="preserve"> de a </w:t>
+      </w:r>
+      <w:proofErr w:type="spellStart"/>
+      <w:r>
+        <w:rPr>
+          <w:lang w:val="en-US"/>
+        </w:rPr>
+        <w:t>găsi</w:t>
+      </w:r>
+      <w:proofErr w:type="spellEnd"/>
+      <w:r>
+        <w:rPr>
+          <w:lang w:val="en-US"/>
+        </w:rPr>
+        <w:t xml:space="preserve"> </w:t>
+      </w:r>
+      <w:proofErr w:type="spellStart"/>
+      <w:r>
+        <w:rPr>
+          <w:lang w:val="en-US"/>
+        </w:rPr>
+        <w:t>și</w:t>
+      </w:r>
+      <w:proofErr w:type="spellEnd"/>
+      <w:r>
+        <w:rPr>
+          <w:lang w:val="en-US"/>
+        </w:rPr>
+        <w:t xml:space="preserve"> de a filtra</w:t>
+      </w:r>
+      <w:r>
+        <w:rPr>
+          <w:lang w:val="en-US"/>
+        </w:rPr>
+        <w:t xml:space="preserve"> </w:t>
+      </w:r>
+      <w:proofErr w:type="spellStart"/>
+      <w:r>
+        <w:rPr>
+          <w:lang w:val="en-US"/>
+        </w:rPr>
+        <w:t>cât</w:t>
+      </w:r>
+      <w:proofErr w:type="spellEnd"/>
+      <w:r>
+        <w:rPr>
+          <w:lang w:val="en-US"/>
+        </w:rPr>
+        <w:t xml:space="preserve"> </w:t>
+      </w:r>
+      <w:proofErr w:type="spellStart"/>
+      <w:r>
+        <w:rPr>
+          <w:lang w:val="en-US"/>
+        </w:rPr>
+        <w:t>mai</w:t>
+      </w:r>
+      <w:proofErr w:type="spellEnd"/>
+      <w:r>
+        <w:rPr>
+          <w:lang w:val="en-US"/>
+        </w:rPr>
+        <w:t xml:space="preserve"> </w:t>
+      </w:r>
+      <w:proofErr w:type="spellStart"/>
+      <w:r>
+        <w:rPr>
+          <w:lang w:val="en-US"/>
+        </w:rPr>
+        <w:t>mulți</w:t>
+      </w:r>
+      <w:proofErr w:type="spellEnd"/>
+      <w:r>
+        <w:rPr>
+          <w:lang w:val="en-US"/>
+        </w:rPr>
+        <w:t xml:space="preserve"> </w:t>
+      </w:r>
+      <w:proofErr w:type="spellStart"/>
+      <w:r>
+        <w:rPr>
+          <w:lang w:val="en-US"/>
+        </w:rPr>
+        <w:t>utilizatori</w:t>
+      </w:r>
+      <w:proofErr w:type="spellEnd"/>
+      <w:r>
+        <w:rPr>
+          <w:lang w:val="en-US"/>
+        </w:rPr>
+        <w:t xml:space="preserve"> </w:t>
+      </w:r>
+      <w:proofErr w:type="spellStart"/>
+      <w:r>
+        <w:rPr>
+          <w:lang w:val="en-US"/>
+        </w:rPr>
+        <w:t>potriviți</w:t>
+      </w:r>
+      <w:proofErr w:type="spellEnd"/>
+      <w:r>
+        <w:rPr>
+          <w:lang w:val="en-US"/>
+        </w:rPr>
+        <w:t xml:space="preserve"> cu </w:t>
+      </w:r>
+      <w:proofErr w:type="spellStart"/>
+      <w:r>
+        <w:rPr>
+          <w:lang w:val="en-US"/>
+        </w:rPr>
+        <w:t>ținta</w:t>
+      </w:r>
+      <w:proofErr w:type="spellEnd"/>
+      <w:r>
+        <w:rPr>
+          <w:lang w:val="en-US"/>
+        </w:rPr>
+        <w:t xml:space="preserve"> </w:t>
+      </w:r>
+      <w:proofErr w:type="spellStart"/>
+      <w:r>
+        <w:rPr>
+          <w:lang w:val="en-US"/>
+        </w:rPr>
+        <w:t>în</w:t>
+      </w:r>
+      <w:proofErr w:type="spellEnd"/>
+      <w:r>
+        <w:rPr>
+          <w:lang w:val="en-US"/>
+        </w:rPr>
+        <w:t xml:space="preserve"> </w:t>
+      </w:r>
+      <w:proofErr w:type="spellStart"/>
+      <w:r>
+        <w:rPr>
+          <w:lang w:val="en-US"/>
+        </w:rPr>
+        <w:t>cauză</w:t>
+      </w:r>
+      <w:proofErr w:type="spellEnd"/>
+      <w:r>
+        <w:rPr>
+          <w:lang w:val="en-US"/>
+        </w:rPr>
+        <w:t xml:space="preserve">, </w:t>
+      </w:r>
+      <w:proofErr w:type="spellStart"/>
+      <w:r>
+        <w:rPr>
+          <w:lang w:val="en-US"/>
+        </w:rPr>
+        <w:t>dar</w:t>
+      </w:r>
+      <w:proofErr w:type="spellEnd"/>
+      <w:r>
+        <w:rPr>
+          <w:lang w:val="en-US"/>
+        </w:rPr>
+        <w:t xml:space="preserve"> </w:t>
+      </w:r>
+      <w:proofErr w:type="spellStart"/>
+      <w:r>
+        <w:rPr>
+          <w:lang w:val="en-US"/>
+        </w:rPr>
+        <w:t>și</w:t>
+      </w:r>
+      <w:proofErr w:type="spellEnd"/>
+      <w:r>
+        <w:rPr>
+          <w:lang w:val="en-US"/>
+        </w:rPr>
+        <w:t xml:space="preserve"> de </w:t>
+      </w:r>
+      <w:proofErr w:type="gramStart"/>
+      <w:r>
+        <w:rPr>
+          <w:lang w:val="en-US"/>
+        </w:rPr>
+        <w:t>a</w:t>
+      </w:r>
+      <w:proofErr w:type="gramEnd"/>
+      <w:r>
+        <w:rPr>
+          <w:lang w:val="en-US"/>
+        </w:rPr>
+        <w:t xml:space="preserve"> </w:t>
+      </w:r>
+      <w:proofErr w:type="spellStart"/>
+      <w:r>
+        <w:rPr>
+          <w:lang w:val="en-US"/>
+        </w:rPr>
+        <w:t>avea</w:t>
+      </w:r>
+      <w:proofErr w:type="spellEnd"/>
+      <w:r>
+        <w:rPr>
+          <w:lang w:val="en-US"/>
+        </w:rPr>
+        <w:t xml:space="preserve"> un </w:t>
+      </w:r>
+      <w:proofErr w:type="spellStart"/>
+      <w:r>
+        <w:rPr>
+          <w:lang w:val="en-US"/>
+        </w:rPr>
+        <w:t>produs</w:t>
+      </w:r>
+      <w:proofErr w:type="spellEnd"/>
+      <w:r>
+        <w:rPr>
+          <w:lang w:val="en-US"/>
+        </w:rPr>
+        <w:t xml:space="preserve"> </w:t>
+      </w:r>
+      <w:proofErr w:type="spellStart"/>
+      <w:r>
+        <w:rPr>
+          <w:lang w:val="en-US"/>
+        </w:rPr>
+        <w:t>funcțional</w:t>
+      </w:r>
+      <w:proofErr w:type="spellEnd"/>
+      <w:r>
+        <w:rPr>
+          <w:lang w:val="en-US"/>
+        </w:rPr>
+        <w:t xml:space="preserve">, </w:t>
+      </w:r>
+      <w:proofErr w:type="spellStart"/>
+      <w:r>
+        <w:rPr>
+          <w:lang w:val="en-US"/>
+        </w:rPr>
+        <w:t>sigur</w:t>
+      </w:r>
+      <w:proofErr w:type="spellEnd"/>
+      <w:r>
+        <w:rPr>
+          <w:lang w:val="en-US"/>
+        </w:rPr>
+        <w:t xml:space="preserve"> </w:t>
+      </w:r>
+      <w:proofErr w:type="spellStart"/>
+      <w:r>
+        <w:rPr>
+          <w:lang w:val="en-US"/>
+        </w:rPr>
+        <w:lastRenderedPageBreak/>
+        <w:t>și</w:t>
+      </w:r>
+      <w:proofErr w:type="spellEnd"/>
+      <w:r>
+        <w:rPr>
+          <w:lang w:val="en-US"/>
+        </w:rPr>
+        <w:t xml:space="preserve"> </w:t>
+      </w:r>
+      <w:proofErr w:type="spellStart"/>
+      <w:r>
+        <w:rPr>
+          <w:lang w:val="en-US"/>
+        </w:rPr>
+        <w:t>securizat</w:t>
+      </w:r>
+      <w:proofErr w:type="spellEnd"/>
+      <w:r>
+        <w:rPr>
+          <w:lang w:val="en-US"/>
+        </w:rPr>
+        <w:t xml:space="preserve">, care </w:t>
+      </w:r>
+      <w:proofErr w:type="spellStart"/>
+      <w:r>
+        <w:rPr>
+          <w:lang w:val="en-US"/>
+        </w:rPr>
+        <w:t>să</w:t>
+      </w:r>
+      <w:proofErr w:type="spellEnd"/>
+      <w:r>
+        <w:rPr>
+          <w:lang w:val="en-US"/>
+        </w:rPr>
+        <w:t xml:space="preserve"> fie </w:t>
+      </w:r>
+      <w:proofErr w:type="spellStart"/>
+      <w:r>
+        <w:rPr>
+          <w:lang w:val="en-US"/>
+        </w:rPr>
+        <w:t>ușor</w:t>
+      </w:r>
+      <w:proofErr w:type="spellEnd"/>
+      <w:r>
+        <w:rPr>
+          <w:lang w:val="en-US"/>
+        </w:rPr>
+        <w:t xml:space="preserve"> de </w:t>
+      </w:r>
+      <w:proofErr w:type="spellStart"/>
+      <w:r>
+        <w:rPr>
+          <w:lang w:val="en-US"/>
+        </w:rPr>
+        <w:t>folosit</w:t>
+      </w:r>
+      <w:proofErr w:type="spellEnd"/>
+      <w:r>
+        <w:rPr>
+          <w:lang w:val="en-US"/>
+        </w:rPr>
+        <w:t xml:space="preserve">, </w:t>
+      </w:r>
+      <w:proofErr w:type="spellStart"/>
+      <w:r>
+        <w:rPr>
+          <w:lang w:val="en-US"/>
+        </w:rPr>
+        <w:t>plăcut</w:t>
+      </w:r>
+      <w:proofErr w:type="spellEnd"/>
+      <w:r>
+        <w:rPr>
+          <w:lang w:val="en-US"/>
+        </w:rPr>
+        <w:t xml:space="preserve"> ș</w:t>
+      </w:r>
+      <w:proofErr w:type="spellStart"/>
+      <w:r>
+        <w:rPr>
+          <w:lang w:val="en-US"/>
+        </w:rPr>
+        <w:t>i</w:t>
+      </w:r>
+      <w:proofErr w:type="spellEnd"/>
+      <w:r>
+        <w:rPr>
+          <w:lang w:val="en-US"/>
+        </w:rPr>
+        <w:t xml:space="preserve"> de </w:t>
+      </w:r>
+      <w:proofErr w:type="spellStart"/>
+      <w:r>
+        <w:rPr>
+          <w:lang w:val="en-US"/>
+        </w:rPr>
+        <w:t>înțeles</w:t>
+      </w:r>
+      <w:proofErr w:type="spellEnd"/>
+      <w:r>
+        <w:rPr>
+          <w:lang w:val="en-US"/>
+        </w:rPr>
+        <w:t xml:space="preserve"> de </w:t>
+      </w:r>
+      <w:proofErr w:type="spellStart"/>
+      <w:r>
+        <w:rPr>
+          <w:lang w:val="en-US"/>
+        </w:rPr>
+        <w:t>oricine</w:t>
+      </w:r>
+      <w:proofErr w:type="spellEnd"/>
+      <w:r>
+        <w:rPr>
+          <w:lang w:val="en-US"/>
+        </w:rPr>
+        <w:t xml:space="preserve">. </w:t>
+      </w:r>
+    </w:p>
+    <w:p>
+      <w:pPr>
+        <w:pStyle w:val="BodyText"/>
+        <w:rPr>
+          <w:lang w:val="ro-RO"/>
+        </w:rPr>
+      </w:pPr>
+      <w:proofErr w:type="spellStart"/>
+      <w:r>
+        <w:rPr>
+          <w:lang w:val="en-US"/>
+        </w:rPr>
+        <w:t>Tocmai</w:t>
+      </w:r>
+      <w:proofErr w:type="spellEnd"/>
+      <w:r>
+        <w:rPr>
+          <w:lang w:val="en-US"/>
+        </w:rPr>
+        <w:t xml:space="preserve"> de</w:t>
+      </w:r>
+      <w:r>
+        <w:rPr>
+          <w:lang w:val="en-US"/>
+        </w:rPr>
+        <w:t xml:space="preserve"> </w:t>
+      </w:r>
+      <w:proofErr w:type="spellStart"/>
+      <w:r>
+        <w:rPr>
+          <w:lang w:val="en-US"/>
+        </w:rPr>
+        <w:t>aceea</w:t>
+      </w:r>
+      <w:proofErr w:type="spellEnd"/>
+      <w:r>
+        <w:rPr>
+          <w:lang w:val="en-US"/>
+        </w:rPr>
+        <w:t xml:space="preserve">, s-au </w:t>
+      </w:r>
+      <w:proofErr w:type="spellStart"/>
+      <w:r>
+        <w:rPr>
+          <w:lang w:val="en-US"/>
+        </w:rPr>
+        <w:t>folosit</w:t>
+      </w:r>
+      <w:proofErr w:type="spellEnd"/>
+      <w:r>
+        <w:rPr>
+          <w:lang w:val="en-US"/>
+        </w:rPr>
+        <w:t xml:space="preserve"> </w:t>
+      </w:r>
+      <w:proofErr w:type="spellStart"/>
+      <w:r>
+        <w:rPr>
+          <w:lang w:val="en-US"/>
+        </w:rPr>
+        <w:t>diverși</w:t>
+      </w:r>
+      <w:proofErr w:type="spellEnd"/>
+      <w:r>
+        <w:rPr>
+          <w:lang w:val="en-US"/>
+        </w:rPr>
+        <w:t xml:space="preserve"> </w:t>
+      </w:r>
+      <w:proofErr w:type="spellStart"/>
+      <w:r>
+        <w:rPr>
+          <w:lang w:val="en-US"/>
+        </w:rPr>
+        <w:t>alogirtmi</w:t>
+      </w:r>
+      <w:proofErr w:type="spellEnd"/>
+      <w:r>
+        <w:rPr>
+          <w:lang w:val="en-US"/>
+        </w:rPr>
+        <w:t xml:space="preserve"> de </w:t>
+      </w:r>
+      <w:proofErr w:type="spellStart"/>
+      <w:r>
+        <w:rPr>
+          <w:lang w:val="en-US"/>
+        </w:rPr>
+        <w:t>recomandare</w:t>
+      </w:r>
+      <w:proofErr w:type="spellEnd"/>
+      <w:r>
+        <w:rPr>
+          <w:lang w:val="en-US"/>
+        </w:rPr>
+        <w:t xml:space="preserve">. </w:t>
+      </w:r>
+      <w:proofErr w:type="spellStart"/>
+      <w:r>
+        <w:rPr>
+          <w:lang w:val="en-US"/>
+        </w:rPr>
+        <w:t>Câțiva</w:t>
+      </w:r>
+      <w:proofErr w:type="spellEnd"/>
+      <w:r>
+        <w:rPr>
+          <w:lang w:val="en-US"/>
+        </w:rPr>
+        <w:t xml:space="preserve"> </w:t>
+      </w:r>
+      <w:proofErr w:type="spellStart"/>
+      <w:r>
+        <w:rPr>
+          <w:lang w:val="en-US"/>
+        </w:rPr>
+        <w:t>dintre</w:t>
+      </w:r>
+      <w:proofErr w:type="spellEnd"/>
+      <w:r>
+        <w:rPr>
+          <w:lang w:val="en-US"/>
+        </w:rPr>
+        <w:t xml:space="preserve"> </w:t>
+      </w:r>
+      <w:proofErr w:type="spellStart"/>
+      <w:r>
+        <w:rPr>
+          <w:lang w:val="en-US"/>
+        </w:rPr>
+        <w:t>acești</w:t>
+      </w:r>
+      <w:proofErr w:type="spellEnd"/>
+      <w:r>
+        <w:rPr>
+          <w:lang w:val="en-US"/>
+        </w:rPr>
+        <w:t xml:space="preserve"> </w:t>
+      </w:r>
+      <w:proofErr w:type="spellStart"/>
+      <w:r>
+        <w:rPr>
+          <w:lang w:val="en-US"/>
+        </w:rPr>
+        <w:t>algoritmi</w:t>
+      </w:r>
+      <w:proofErr w:type="spellEnd"/>
+      <w:r>
+        <w:rPr>
+          <w:lang w:val="en-US"/>
+        </w:rPr>
+        <w:t xml:space="preserve"> </w:t>
+      </w:r>
+      <w:proofErr w:type="spellStart"/>
+      <w:r>
+        <w:rPr>
+          <w:lang w:val="en-US"/>
+        </w:rPr>
+        <w:t>ce</w:t>
+      </w:r>
+      <w:proofErr w:type="spellEnd"/>
+      <w:r>
+        <w:rPr>
+          <w:lang w:val="en-US"/>
+        </w:rPr>
+        <w:t xml:space="preserve"> pot fi </w:t>
+      </w:r>
+      <w:proofErr w:type="spellStart"/>
+      <w:r>
+        <w:rPr>
+          <w:lang w:val="en-US"/>
+        </w:rPr>
+        <w:t>folosiți</w:t>
+      </w:r>
+      <w:proofErr w:type="spellEnd"/>
+      <w:r>
+        <w:rPr>
+          <w:lang w:val="en-US"/>
+        </w:rPr>
+        <w:t xml:space="preserve"> </w:t>
+      </w:r>
+      <w:proofErr w:type="spellStart"/>
+      <w:r>
+        <w:rPr>
+          <w:lang w:val="en-US"/>
+        </w:rPr>
+        <w:t>în</w:t>
+      </w:r>
+      <w:proofErr w:type="spellEnd"/>
+      <w:r>
+        <w:rPr>
+          <w:lang w:val="en-US"/>
+        </w:rPr>
+        <w:t xml:space="preserve"> </w:t>
+      </w:r>
+      <w:proofErr w:type="spellStart"/>
+      <w:r>
+        <w:rPr>
+          <w:lang w:val="en-US"/>
+        </w:rPr>
+        <w:t>acest</w:t>
+      </w:r>
+      <w:proofErr w:type="spellEnd"/>
+      <w:r>
+        <w:rPr>
+          <w:lang w:val="en-US"/>
+        </w:rPr>
+        <w:t xml:space="preserve"> </w:t>
+      </w:r>
+      <w:proofErr w:type="spellStart"/>
+      <w:r>
+        <w:rPr>
+          <w:lang w:val="en-US"/>
+        </w:rPr>
+        <w:t>sens</w:t>
+      </w:r>
+      <w:proofErr w:type="spellEnd"/>
+      <w:r>
+        <w:rPr>
+          <w:lang w:val="en-US"/>
+        </w:rPr>
+        <w:t xml:space="preserve"> sunt: KNN, SVM, Random </w:t>
+      </w:r>
+      <w:r>
+        <w:rPr>
+          <w:lang w:val="en-US"/>
+        </w:rPr>
+        <w:t>F</w:t>
+      </w:r>
+      <w:r>
+        <w:rPr>
+          <w:lang w:val="en-US"/>
+        </w:rPr>
+        <w:t xml:space="preserve">orest, </w:t>
+      </w:r>
+      <w:proofErr w:type="spellStart"/>
+      <w:r>
+        <w:rPr>
+          <w:lang w:val="en-US"/>
+        </w:rPr>
+        <w:t>filtrul</w:t>
+      </w:r>
+      <w:proofErr w:type="spellEnd"/>
+      <w:r>
+        <w:rPr>
+          <w:lang w:val="en-US"/>
+        </w:rPr>
+        <w:t xml:space="preserve"> </w:t>
+      </w:r>
+      <w:proofErr w:type="spellStart"/>
+      <w:r>
+        <w:rPr>
+          <w:lang w:val="en-US"/>
+        </w:rPr>
+        <w:t>colaborativ</w:t>
+      </w:r>
+      <w:proofErr w:type="spellEnd"/>
+      <w:r>
+        <w:rPr>
+          <w:lang w:val="en-US"/>
+        </w:rPr>
+        <w:t>,</w:t>
+      </w:r>
+      <w:r>
+        <w:rPr>
+          <w:lang w:val="en-US"/>
+        </w:rPr>
+        <w:t xml:space="preserve"> </w:t>
+      </w:r>
+      <w:proofErr w:type="spellStart"/>
+      <w:r>
+        <w:rPr>
+          <w:lang w:val="en-US"/>
+        </w:rPr>
+        <w:t>filtrul</w:t>
+      </w:r>
+      <w:proofErr w:type="spellEnd"/>
+      <w:r>
+        <w:rPr>
+          <w:lang w:val="en-US"/>
+        </w:rPr>
+        <w:t xml:space="preserve"> </w:t>
+      </w:r>
+      <w:proofErr w:type="spellStart"/>
+      <w:r>
+        <w:rPr>
+          <w:lang w:val="en-US"/>
+        </w:rPr>
+        <w:t>bazat</w:t>
+      </w:r>
+      <w:proofErr w:type="spellEnd"/>
+      <w:r>
+        <w:rPr>
+          <w:lang w:val="en-US"/>
+        </w:rPr>
+        <w:t xml:space="preserve"> pe con</w:t>
+      </w:r>
+      <w:r>
+        <w:rPr>
+          <w:lang w:val="ro-RO"/>
+        </w:rPr>
+        <w:t xml:space="preserve">ținut. </w:t>
+      </w:r>
+      <w:r>
+        <w:rPr>
+          <w:lang w:val="ro-RO"/>
+        </w:rPr>
+        <w:t>Până în momentul de față</w:t>
+      </w:r>
+      <w:r>
+        <w:rPr>
+          <w:lang w:val="en-US"/>
+        </w:rPr>
+        <w:t xml:space="preserve">, s-a </w:t>
+      </w:r>
+      <w:proofErr w:type="spellStart"/>
+      <w:r>
+        <w:rPr>
+          <w:lang w:val="en-US"/>
+        </w:rPr>
+        <w:t>realizat</w:t>
+      </w:r>
+      <w:proofErr w:type="spellEnd"/>
+      <w:r>
+        <w:rPr>
+          <w:lang w:val="en-US"/>
+        </w:rPr>
+        <w:t xml:space="preserve"> o </w:t>
+      </w:r>
+      <w:proofErr w:type="spellStart"/>
+      <w:r>
+        <w:rPr>
+          <w:lang w:val="en-US"/>
+        </w:rPr>
+        <w:t>comparare</w:t>
+      </w:r>
+      <w:proofErr w:type="spellEnd"/>
+      <w:r>
+        <w:rPr>
+          <w:lang w:val="en-US"/>
+        </w:rPr>
+        <w:t xml:space="preserve"> </w:t>
+      </w:r>
+      <w:proofErr w:type="spellStart"/>
+      <w:r>
+        <w:rPr>
+          <w:lang w:val="en-US"/>
+        </w:rPr>
+        <w:t>între</w:t>
+      </w:r>
+      <w:proofErr w:type="spellEnd"/>
+      <w:r>
+        <w:rPr>
+          <w:lang w:val="en-US"/>
+        </w:rPr>
+        <w:t xml:space="preserve"> </w:t>
+      </w:r>
+      <w:proofErr w:type="spellStart"/>
+      <w:r>
+        <w:rPr>
+          <w:lang w:val="en-US"/>
+        </w:rPr>
+        <w:t>câteva</w:t>
+      </w:r>
+      <w:proofErr w:type="spellEnd"/>
+      <w:r>
+        <w:rPr>
+          <w:lang w:val="en-US"/>
+        </w:rPr>
+        <w:t xml:space="preserve"> </w:t>
+      </w:r>
+      <w:proofErr w:type="spellStart"/>
+      <w:r>
+        <w:rPr>
+          <w:lang w:val="en-US"/>
+        </w:rPr>
+        <w:t>dintre</w:t>
+      </w:r>
+      <w:proofErr w:type="spellEnd"/>
+      <w:r>
+        <w:rPr>
+          <w:lang w:val="en-US"/>
+        </w:rPr>
+        <w:t xml:space="preserve"> </w:t>
+      </w:r>
+      <w:proofErr w:type="spellStart"/>
+      <w:r>
+        <w:rPr>
+          <w:lang w:val="en-US"/>
+        </w:rPr>
+        <w:t>metricile</w:t>
+      </w:r>
+      <w:proofErr w:type="spellEnd"/>
+      <w:r>
+        <w:rPr>
+          <w:lang w:val="en-US"/>
+        </w:rPr>
+        <w:t xml:space="preserve"> </w:t>
+      </w:r>
+      <w:proofErr w:type="spellStart"/>
+      <w:r>
+        <w:rPr>
+          <w:lang w:val="en-US"/>
+        </w:rPr>
+        <w:t>algoritmului</w:t>
+      </w:r>
+      <w:proofErr w:type="spellEnd"/>
+      <w:r>
+        <w:rPr>
+          <w:lang w:val="en-US"/>
+        </w:rPr>
+        <w:t xml:space="preserve"> KNN, </w:t>
+      </w:r>
+      <w:proofErr w:type="spellStart"/>
+      <w:r>
+        <w:rPr>
+          <w:lang w:val="en-US"/>
+        </w:rPr>
+        <w:t>acestea</w:t>
+      </w:r>
+      <w:proofErr w:type="spellEnd"/>
+      <w:r>
+        <w:rPr>
+          <w:lang w:val="en-US"/>
+        </w:rPr>
+        <w:t xml:space="preserve"> </w:t>
+      </w:r>
+      <w:proofErr w:type="spellStart"/>
+      <w:r>
+        <w:rPr>
+          <w:lang w:val="en-US"/>
+        </w:rPr>
+        <w:t>fiind</w:t>
+      </w:r>
+      <w:proofErr w:type="spellEnd"/>
+      <w:r>
+        <w:rPr>
+          <w:lang w:val="en-US"/>
+        </w:rPr>
+        <w:t xml:space="preserve"> Jaccard, </w:t>
+      </w:r>
+      <w:proofErr w:type="spellStart"/>
+      <w:r>
+        <w:rPr>
+          <w:lang w:val="en-US"/>
+        </w:rPr>
+        <w:t>euclidiană</w:t>
+      </w:r>
+      <w:proofErr w:type="spellEnd"/>
+      <w:r>
+        <w:rPr>
+          <w:lang w:val="en-US"/>
+        </w:rPr>
+        <w:t xml:space="preserve"> </w:t>
+      </w:r>
+      <w:proofErr w:type="spellStart"/>
+      <w:r>
+        <w:rPr>
+          <w:lang w:val="en-US"/>
+        </w:rPr>
+        <w:t>și</w:t>
+      </w:r>
+      <w:proofErr w:type="spellEnd"/>
+      <w:r>
+        <w:rPr>
+          <w:lang w:val="en-US"/>
+        </w:rPr>
+        <w:t xml:space="preserve"> cosine.</w:t>
+      </w:r>
+      <w:r>
+        <w:rPr>
+          <w:lang w:val="en-US"/>
+        </w:rPr>
+        <w:t xml:space="preserve"> Dar pe </w:t>
+      </w:r>
+      <w:proofErr w:type="spellStart"/>
+      <w:r>
+        <w:rPr>
+          <w:lang w:val="en-US"/>
+        </w:rPr>
+        <w:t>lângă</w:t>
+      </w:r>
+      <w:proofErr w:type="spellEnd"/>
+      <w:r>
+        <w:rPr>
+          <w:lang w:val="en-US"/>
+        </w:rPr>
+        <w:t xml:space="preserve"> </w:t>
+      </w:r>
+      <w:proofErr w:type="spellStart"/>
+      <w:r>
+        <w:rPr>
+          <w:lang w:val="en-US"/>
+        </w:rPr>
+        <w:t>aceste</w:t>
+      </w:r>
+      <w:proofErr w:type="spellEnd"/>
+      <w:r>
+        <w:rPr>
+          <w:lang w:val="en-US"/>
+        </w:rPr>
+        <w:t xml:space="preserve"> </w:t>
+      </w:r>
+      <w:proofErr w:type="spellStart"/>
+      <w:r>
+        <w:rPr>
+          <w:lang w:val="en-US"/>
+        </w:rPr>
+        <w:t>comparări</w:t>
+      </w:r>
+      <w:proofErr w:type="spellEnd"/>
+      <w:r>
+        <w:rPr>
+          <w:lang w:val="en-US"/>
+        </w:rPr>
+        <w:t xml:space="preserve">, s-au </w:t>
+      </w:r>
+      <w:proofErr w:type="spellStart"/>
+      <w:r>
+        <w:rPr>
+          <w:lang w:val="en-US"/>
+        </w:rPr>
+        <w:t>întocmit</w:t>
+      </w:r>
+      <w:proofErr w:type="spellEnd"/>
+      <w:r>
+        <w:rPr>
+          <w:lang w:val="en-US"/>
+        </w:rPr>
+        <w:t xml:space="preserve"> </w:t>
+      </w:r>
+      <w:proofErr w:type="spellStart"/>
+      <w:r>
+        <w:rPr>
+          <w:lang w:val="en-US"/>
+        </w:rPr>
+        <w:t>și</w:t>
+      </w:r>
+      <w:proofErr w:type="spellEnd"/>
+      <w:r>
+        <w:rPr>
+          <w:lang w:val="en-US"/>
+        </w:rPr>
+        <w:t xml:space="preserve"> </w:t>
+      </w:r>
+      <w:proofErr w:type="spellStart"/>
+      <w:r>
+        <w:rPr>
+          <w:lang w:val="en-US"/>
+        </w:rPr>
+        <w:t>niște</w:t>
+      </w:r>
+      <w:proofErr w:type="spellEnd"/>
+      <w:r>
+        <w:rPr>
+          <w:lang w:val="en-US"/>
+        </w:rPr>
+        <w:t xml:space="preserve"> </w:t>
+      </w:r>
+      <w:proofErr w:type="spellStart"/>
+      <w:r>
+        <w:rPr>
+          <w:lang w:val="en-US"/>
+        </w:rPr>
+        <w:t>rapoarte</w:t>
+      </w:r>
+      <w:proofErr w:type="spellEnd"/>
+      <w:r>
+        <w:rPr>
+          <w:lang w:val="en-US"/>
+        </w:rPr>
+        <w:t xml:space="preserve"> care </w:t>
+      </w:r>
+      <w:proofErr w:type="spellStart"/>
+      <w:r>
+        <w:rPr>
+          <w:lang w:val="en-US"/>
+        </w:rPr>
+        <w:t>ar</w:t>
+      </w:r>
+      <w:proofErr w:type="spellEnd"/>
+      <w:r>
+        <w:rPr>
+          <w:lang w:val="en-US"/>
+        </w:rPr>
+        <w:t xml:space="preserve"> </w:t>
+      </w:r>
+      <w:proofErr w:type="spellStart"/>
+      <w:r>
+        <w:rPr>
+          <w:lang w:val="en-US"/>
+        </w:rPr>
+        <w:t>sugera</w:t>
+      </w:r>
+      <w:proofErr w:type="spellEnd"/>
+      <w:r>
+        <w:rPr>
+          <w:lang w:val="en-US"/>
+        </w:rPr>
+        <w:t xml:space="preserve"> diverse </w:t>
+      </w:r>
+      <w:proofErr w:type="spellStart"/>
+      <w:r>
+        <w:rPr>
+          <w:lang w:val="en-US"/>
+        </w:rPr>
+        <w:t>situații</w:t>
+      </w:r>
+      <w:proofErr w:type="spellEnd"/>
+      <w:r>
+        <w:rPr>
+          <w:lang w:val="en-US"/>
+        </w:rPr>
+        <w:t xml:space="preserve"> de </w:t>
+      </w:r>
+      <w:proofErr w:type="spellStart"/>
+      <w:r>
+        <w:rPr>
+          <w:lang w:val="en-US"/>
+        </w:rPr>
+        <w:t>utilizare</w:t>
+      </w:r>
+      <w:proofErr w:type="spellEnd"/>
+      <w:r>
+        <w:rPr>
+          <w:lang w:val="en-US"/>
+        </w:rPr>
+        <w:t xml:space="preserve"> </w:t>
+      </w:r>
+      <w:proofErr w:type="spellStart"/>
+      <w:r>
+        <w:rPr>
+          <w:lang w:val="en-US"/>
+        </w:rPr>
+        <w:t>mai</w:t>
+      </w:r>
+      <w:proofErr w:type="spellEnd"/>
+      <w:r>
+        <w:rPr>
+          <w:lang w:val="en-US"/>
+        </w:rPr>
+        <w:t xml:space="preserve"> </w:t>
+      </w:r>
+      <w:proofErr w:type="spellStart"/>
+      <w:r>
+        <w:rPr>
+          <w:lang w:val="en-US"/>
+        </w:rPr>
+        <w:t>potrivite</w:t>
+      </w:r>
+      <w:proofErr w:type="spellEnd"/>
+      <w:r>
+        <w:rPr>
+          <w:lang w:val="en-US"/>
+        </w:rPr>
+        <w:t xml:space="preserve"> </w:t>
+      </w:r>
+      <w:proofErr w:type="spellStart"/>
+      <w:r>
+        <w:rPr>
+          <w:lang w:val="en-US"/>
+        </w:rPr>
+        <w:t>acelor</w:t>
+      </w:r>
+      <w:proofErr w:type="spellEnd"/>
+      <w:r>
+        <w:rPr>
+          <w:lang w:val="en-US"/>
+        </w:rPr>
+        <w:t xml:space="preserve"> </w:t>
+      </w:r>
+      <w:proofErr w:type="spellStart"/>
+      <w:r>
+        <w:rPr>
+          <w:lang w:val="en-US"/>
+        </w:rPr>
+        <w:t>metrici</w:t>
+      </w:r>
+      <w:proofErr w:type="spellEnd"/>
+      <w:r>
+        <w:rPr>
+          <w:lang w:val="en-US"/>
+        </w:rPr>
+        <w:t>.</w:t>
       </w:r>
     </w:p>
     <w:p>
@@ -1685,11 +5700,7 @@
       </w:r>
       <w:proofErr w:type="spellEnd"/>
       <w:r>
-        <w:t xml:space="preserve">. This often leads to confusion because equations do not balance dimensionally. If you must use mixed units, clearly </w:t>
-      </w:r>
-      <w:r>
-        <w:lastRenderedPageBreak/>
-        <w:t>state the units for each quantity that you use in an equation.</w:t>
+        <w:t>. This often leads to confusion because equations do not balance dimensionally. If you must use mixed units, clearly state the units for each quantity that you use in an equation.</w:t>
       </w:r>
     </w:p>
     <w:p>
@@ -1963,7 +5974,11 @@
         <w:pStyle w:val="bulletlist"/>
       </w:pPr>
       <w:r>
-        <w:t>Be aware of the different meanings of the homophones “affect” and “effect”, “complement” and “compliment”, “discreet” and “discrete”, “principal” and “principle”.</w:t>
+        <w:t xml:space="preserve">Be aware of the different meanings of the homophones “affect” and “effect”, “complement” and </w:t>
+      </w:r>
+      <w:r>
+        <w:lastRenderedPageBreak/>
+        <w:t>“compliment”, “discreet” and “discrete”, “principal” and “principle”.</w:t>
       </w:r>
     </w:p>
     <w:p>
@@ -2275,8 +6290,10 @@
         <w:pStyle w:val="BodyText"/>
       </w:pPr>
       <w:r>
-        <w:lastRenderedPageBreak/>
-        <w:t>Text heads organize the topics on a relational, hierarchical basis. For example, the paper title is the primary text head because all subsequent material relates and elaborates on this one topic. If there are two or more sub-topics, the next level head (uppercase Roman numerals) should be used and, conversely, if there are not at least two sub-topics, then no subheads should be introduced. Styles named “Heading 1”, “Heading 2”, “Heading 3”, and “Heading 4” are prescribed.</w:t>
+        <w:t xml:space="preserve">Text heads organize the topics on a relational, hierarchical basis. For example, the paper title is the primary text head </w:t>
+      </w:r>
+      <w:r>
+        <w:t>because all subsequent material relates and elaborates on this one topic. If there are two or more sub-topics, the next level head (uppercase Roman numerals) should be used and, conversely, if there are not at least two sub-topics, then no subheads should be introduced. Styles named “Heading 1”, “Heading 2”, “Heading 3”, and “Heading 4” are prescribed.</w:t>
       </w:r>
     </w:p>
     <w:p>
@@ -2822,7 +6839,10 @@
         <w:ind w:start="17.70pt" w:hanging="17.70pt"/>
       </w:pPr>
       <w:r>
-        <w:t>Y. Yorozu, M. Hirano, K. Oka, and Y. Tagawa, “Electron spectroscopy studies on magneto-optical media and plastic substrate interface,” IEEE Transl. J. Magn. Japan, vol. 2, pp. 740–741, August 1987 [Digests 9th Annual Conf. Magnetics Japan, p. 301, 1982].</w:t>
+        <w:t xml:space="preserve">Y. Yorozu, M. Hirano, K. Oka, and Y. Tagawa, “Electron spectroscopy studies on magneto-optical media and plastic substrate interface,” IEEE </w:t>
+      </w:r>
+      <w:r>
+        <w:t>Transl. J. Magn. Japan, vol. 2, pp. 740–741, August 1987 [Digests 9th Annual Conf. Magnetics Japan, p. 301, 1982].</w:t>
       </w:r>
     </w:p>
     <w:p>

</xml_diff>